<commit_message>
Documentation updates for .Net 5.
</commit_message>
<xml_diff>
--- a/doc/User Guide.docx
+++ b/doc/User Guide.docx
@@ -114,6 +114,7 @@
         </w:rPr>
         <w:t xml:space="preserve">A single </w:t>
       </w:r>
+      <w:proofErr w:type="spellStart"/>
       <w:r>
         <w:rPr>
           <w:i/>
@@ -122,11 +123,26 @@
         </w:rPr>
         <w:t>NameServer</w:t>
       </w:r>
-      <w:r>
-        <w:rPr>
-          <w:lang w:val="en-US"/>
-        </w:rPr>
-        <w:t xml:space="preserve"> maintains the file system namespace. All clients interact with the NameServer to query or modify the namespace (e.g. create a file). The files on the DFS are read-only after creation, so can only be written once.</w:t>
+      <w:proofErr w:type="spellEnd"/>
+      <w:r>
+        <w:rPr>
+          <w:lang w:val="en-US"/>
+        </w:rPr>
+        <w:t xml:space="preserve"> maintains the file system namespace. All clients interact with the </w:t>
+      </w:r>
+      <w:proofErr w:type="spellStart"/>
+      <w:r>
+        <w:rPr>
+          <w:lang w:val="en-US"/>
+        </w:rPr>
+        <w:t>NameServer</w:t>
+      </w:r>
+      <w:proofErr w:type="spellEnd"/>
+      <w:r>
+        <w:rPr>
+          <w:lang w:val="en-US"/>
+        </w:rPr>
+        <w:t xml:space="preserve"> to query or modify the namespace (e.g. create a file). The files on the DFS are read-only after creation, so can only be written once.</w:t>
       </w:r>
     </w:p>
     <w:p>
@@ -155,6 +171,7 @@
         </w:rPr>
         <w:t xml:space="preserve">. Blocks are typically quite large; 64MB is a normal size. Every block is stored by one or more </w:t>
       </w:r>
+      <w:proofErr w:type="spellStart"/>
       <w:r>
         <w:rPr>
           <w:i/>
@@ -163,11 +180,40 @@
         </w:rPr>
         <w:t>DataServers</w:t>
       </w:r>
-      <w:r>
-        <w:rPr>
-          <w:lang w:val="en-US"/>
-        </w:rPr>
-        <w:t>, which store the file data but don’t know anything about the namespace. They just maintain a list of blocks. For fault-tolerance, blocks typically have three replicas. The NameServer keeps track of which servers have which blocks, and makes sure blocks are re-replicated if a DataServer crashes or is otherwise removed from the network.</w:t>
+      <w:proofErr w:type="spellEnd"/>
+      <w:r>
+        <w:rPr>
+          <w:lang w:val="en-US"/>
+        </w:rPr>
+        <w:t xml:space="preserve">, which store the file data but don’t know anything about the namespace. They just maintain a list of blocks. For fault-tolerance, blocks typically have three replicas. The </w:t>
+      </w:r>
+      <w:proofErr w:type="spellStart"/>
+      <w:r>
+        <w:rPr>
+          <w:lang w:val="en-US"/>
+        </w:rPr>
+        <w:t>NameServer</w:t>
+      </w:r>
+      <w:proofErr w:type="spellEnd"/>
+      <w:r>
+        <w:rPr>
+          <w:lang w:val="en-US"/>
+        </w:rPr>
+        <w:t xml:space="preserve"> keeps track of which servers have which blocks, and makes sure blocks are re-replicated if a </w:t>
+      </w:r>
+      <w:proofErr w:type="spellStart"/>
+      <w:r>
+        <w:rPr>
+          <w:lang w:val="en-US"/>
+        </w:rPr>
+        <w:t>DataServer</w:t>
+      </w:r>
+      <w:proofErr w:type="spellEnd"/>
+      <w:r>
+        <w:rPr>
+          <w:lang w:val="en-US"/>
+        </w:rPr>
+        <w:t xml:space="preserve"> crashes or is otherwise removed from the network.</w:t>
       </w:r>
     </w:p>
     <w:p>
@@ -230,7 +276,21 @@
         <w:rPr>
           <w:lang w:val="en-US"/>
         </w:rPr>
-        <w:t>Data local: the client is in the cluster, so the DataServer it’s writing to is on the same node.</w:t>
+        <w:t xml:space="preserve">Data local: the client is in the cluster, so the </w:t>
+      </w:r>
+      <w:proofErr w:type="spellStart"/>
+      <w:r>
+        <w:rPr>
+          <w:lang w:val="en-US"/>
+        </w:rPr>
+        <w:t>DataServer</w:t>
+      </w:r>
+      <w:proofErr w:type="spellEnd"/>
+      <w:r>
+        <w:rPr>
+          <w:lang w:val="en-US"/>
+        </w:rPr>
+        <w:t xml:space="preserve"> it’s writing to is on the same node.</w:t>
       </w:r>
     </w:p>
     <w:p>
@@ -248,7 +308,21 @@
         <w:rPr>
           <w:lang w:val="en-US"/>
         </w:rPr>
-        <w:t>Rack local: the DataServer is in the same rack as the client.</w:t>
+        <w:t xml:space="preserve">Rack local: the </w:t>
+      </w:r>
+      <w:proofErr w:type="spellStart"/>
+      <w:r>
+        <w:rPr>
+          <w:lang w:val="en-US"/>
+        </w:rPr>
+        <w:t>DataServer</w:t>
+      </w:r>
+      <w:proofErr w:type="spellEnd"/>
+      <w:r>
+        <w:rPr>
+          <w:lang w:val="en-US"/>
+        </w:rPr>
+        <w:t xml:space="preserve"> is in the same rack as the client.</w:t>
       </w:r>
     </w:p>
     <w:p>
@@ -266,46 +340,116 @@
         <w:rPr>
           <w:lang w:val="en-US"/>
         </w:rPr>
-        <w:t>Non-local: the DataServer is in a different rack.</w:t>
-      </w:r>
-    </w:p>
-    <w:p>
-      <w:pPr>
-        <w:rPr>
-          <w:lang w:val="en-US"/>
-        </w:rPr>
-      </w:pPr>
-      <w:r>
-        <w:rPr>
-          <w:lang w:val="en-US"/>
-        </w:rPr>
-        <w:t>Using rack locality requires configuring a network topology using common.config. That way, Jumbo can know which nodes are in a rack.</w:t>
-      </w:r>
-    </w:p>
-    <w:p>
-      <w:pPr>
-        <w:rPr>
-          <w:lang w:val="en-US"/>
-        </w:rPr>
-      </w:pPr>
-      <w:r>
-        <w:rPr>
-          <w:lang w:val="en-US"/>
-        </w:rPr>
-        <w:t>If the client is in the cluster, the NameServer will always try to place the first replica on the client’s local DataServer (unless the client explicitly requested otherwise).</w:t>
-      </w:r>
-    </w:p>
-    <w:p>
-      <w:pPr>
-        <w:rPr>
-          <w:lang w:val="en-US"/>
-        </w:rPr>
-      </w:pPr>
-      <w:r>
-        <w:rPr>
-          <w:lang w:val="en-US"/>
-        </w:rPr>
-        <w:t xml:space="preserve">Blocks are further divided into 64KB packets, which each have a CRC32 checksum. The client will send the block one packet at a time, with the checksum. The checksum is validated by the DataServers before </w:t>
+        <w:t xml:space="preserve">Non-local: the </w:t>
+      </w:r>
+      <w:proofErr w:type="spellStart"/>
+      <w:r>
+        <w:rPr>
+          <w:lang w:val="en-US"/>
+        </w:rPr>
+        <w:t>DataServer</w:t>
+      </w:r>
+      <w:proofErr w:type="spellEnd"/>
+      <w:r>
+        <w:rPr>
+          <w:lang w:val="en-US"/>
+        </w:rPr>
+        <w:t xml:space="preserve"> is in a different rack.</w:t>
+      </w:r>
+    </w:p>
+    <w:p>
+      <w:pPr>
+        <w:rPr>
+          <w:lang w:val="en-US"/>
+        </w:rPr>
+      </w:pPr>
+      <w:r>
+        <w:rPr>
+          <w:lang w:val="en-US"/>
+        </w:rPr>
+        <w:t xml:space="preserve">Using rack locality requires configuring a network topology using </w:t>
+      </w:r>
+      <w:proofErr w:type="spellStart"/>
+      <w:r>
+        <w:rPr>
+          <w:lang w:val="en-US"/>
+        </w:rPr>
+        <w:t>common.config</w:t>
+      </w:r>
+      <w:proofErr w:type="spellEnd"/>
+      <w:r>
+        <w:rPr>
+          <w:lang w:val="en-US"/>
+        </w:rPr>
+        <w:t>. That way, Jumbo can know which nodes are in a rack.</w:t>
+      </w:r>
+    </w:p>
+    <w:p>
+      <w:pPr>
+        <w:rPr>
+          <w:lang w:val="en-US"/>
+        </w:rPr>
+      </w:pPr>
+      <w:r>
+        <w:rPr>
+          <w:lang w:val="en-US"/>
+        </w:rPr>
+        <w:t xml:space="preserve">If the client is in the cluster, the </w:t>
+      </w:r>
+      <w:proofErr w:type="spellStart"/>
+      <w:r>
+        <w:rPr>
+          <w:lang w:val="en-US"/>
+        </w:rPr>
+        <w:t>NameServer</w:t>
+      </w:r>
+      <w:proofErr w:type="spellEnd"/>
+      <w:r>
+        <w:rPr>
+          <w:lang w:val="en-US"/>
+        </w:rPr>
+        <w:t xml:space="preserve"> will always try to place the first replica on the client’s local </w:t>
+      </w:r>
+      <w:proofErr w:type="spellStart"/>
+      <w:r>
+        <w:rPr>
+          <w:lang w:val="en-US"/>
+        </w:rPr>
+        <w:t>DataServer</w:t>
+      </w:r>
+      <w:proofErr w:type="spellEnd"/>
+      <w:r>
+        <w:rPr>
+          <w:lang w:val="en-US"/>
+        </w:rPr>
+        <w:t xml:space="preserve"> (unless the client explicitly requested otherwise).</w:t>
+      </w:r>
+    </w:p>
+    <w:p>
+      <w:pPr>
+        <w:rPr>
+          <w:lang w:val="en-US"/>
+        </w:rPr>
+      </w:pPr>
+      <w:r>
+        <w:rPr>
+          <w:lang w:val="en-US"/>
+        </w:rPr>
+        <w:t xml:space="preserve">Blocks are further divided into 64KB packets, which each have a CRC32 checksum. The client will send the block one packet at a time, with the checksum. The checksum is validated by the </w:t>
+      </w:r>
+      <w:proofErr w:type="spellStart"/>
+      <w:r>
+        <w:rPr>
+          <w:lang w:val="en-US"/>
+        </w:rPr>
+        <w:t>DataServers</w:t>
+      </w:r>
+      <w:proofErr w:type="spellEnd"/>
+      <w:r>
+        <w:rPr>
+          <w:lang w:val="en-US"/>
+        </w:rPr>
+        <w:t xml:space="preserve"> before </w:t>
       </w:r>
       <w:r>
         <w:rPr>
@@ -325,7 +469,21 @@
         <w:rPr>
           <w:lang w:val="en-US"/>
         </w:rPr>
-        <w:t>End users will interact with the DFS using DfsShell, which allows uploading, downloading and viewing files, as well as operations such as delete and rename. If you want to write an application that interacts directly with the DFS,</w:t>
+        <w:t xml:space="preserve">End users will interact with the DFS using </w:t>
+      </w:r>
+      <w:proofErr w:type="spellStart"/>
+      <w:r>
+        <w:rPr>
+          <w:lang w:val="en-US"/>
+        </w:rPr>
+        <w:t>DfsShell</w:t>
+      </w:r>
+      <w:proofErr w:type="spellEnd"/>
+      <w:r>
+        <w:rPr>
+          <w:lang w:val="en-US"/>
+        </w:rPr>
+        <w:t>, which allows uploading, downloading and viewing files, as well as operations such as delete and rename. If you want to write an application that interacts directly with the DFS,</w:t>
       </w:r>
       <w:r>
         <w:rPr>
@@ -623,33 +781,83 @@
           <w:lang w:val="en-US"/>
         </w:rPr>
         <w:lastRenderedPageBreak/>
-        <w:t>Tutorial: creating a data processing job using the JobBuilder</w:t>
-      </w:r>
-    </w:p>
-    <w:p>
-      <w:pPr>
-        <w:rPr>
-          <w:lang w:val="en-US"/>
-        </w:rPr>
-      </w:pPr>
-      <w:r>
-        <w:rPr>
-          <w:lang w:val="en-US"/>
-        </w:rPr>
-        <w:t>In order to introduce data processing with Jumbo, we are going to look how to create the WordCount sample job. WordCount reads an input file and counts how often each word occurs in the input. It’s a pretty standard example for MapReduce style data processing.</w:t>
-      </w:r>
-    </w:p>
-    <w:p>
-      <w:pPr>
-        <w:rPr>
-          <w:lang w:val="en-US"/>
-        </w:rPr>
-      </w:pPr>
-      <w:r>
-        <w:rPr>
-          <w:lang w:val="en-US"/>
-        </w:rPr>
-        <w:t>First, let’s get a project set up for the sample. Create a directory called JumboSample, and run the following command:</w:t>
+        <w:t xml:space="preserve">Tutorial: creating a data processing job using the </w:t>
+      </w:r>
+      <w:proofErr w:type="spellStart"/>
+      <w:r>
+        <w:rPr>
+          <w:lang w:val="en-US"/>
+        </w:rPr>
+        <w:t>JobBuilder</w:t>
+      </w:r>
+      <w:proofErr w:type="spellEnd"/>
+    </w:p>
+    <w:p>
+      <w:pPr>
+        <w:rPr>
+          <w:lang w:val="en-US"/>
+        </w:rPr>
+      </w:pPr>
+      <w:r>
+        <w:rPr>
+          <w:lang w:val="en-US"/>
+        </w:rPr>
+        <w:t xml:space="preserve">In order to introduce data processing with Jumbo, we are going to look how to create the </w:t>
+      </w:r>
+      <w:proofErr w:type="spellStart"/>
+      <w:r>
+        <w:rPr>
+          <w:lang w:val="en-US"/>
+        </w:rPr>
+        <w:t>WordCount</w:t>
+      </w:r>
+      <w:proofErr w:type="spellEnd"/>
+      <w:r>
+        <w:rPr>
+          <w:lang w:val="en-US"/>
+        </w:rPr>
+        <w:t xml:space="preserve"> sample job. </w:t>
+      </w:r>
+      <w:proofErr w:type="spellStart"/>
+      <w:r>
+        <w:rPr>
+          <w:lang w:val="en-US"/>
+        </w:rPr>
+        <w:t>WordCount</w:t>
+      </w:r>
+      <w:proofErr w:type="spellEnd"/>
+      <w:r>
+        <w:rPr>
+          <w:lang w:val="en-US"/>
+        </w:rPr>
+        <w:t xml:space="preserve"> reads an input file and counts how often each word occurs in the input. It’s a pretty standard example for MapReduce style data processing.</w:t>
+      </w:r>
+    </w:p>
+    <w:p>
+      <w:pPr>
+        <w:rPr>
+          <w:lang w:val="en-US"/>
+        </w:rPr>
+      </w:pPr>
+      <w:r>
+        <w:rPr>
+          <w:lang w:val="en-US"/>
+        </w:rPr>
+        <w:t xml:space="preserve">First, let’s get a project set up for the sample. Create a directory called </w:t>
+      </w:r>
+      <w:proofErr w:type="spellStart"/>
+      <w:r>
+        <w:rPr>
+          <w:lang w:val="en-US"/>
+        </w:rPr>
+        <w:t>JumboSample</w:t>
+      </w:r>
+      <w:proofErr w:type="spellEnd"/>
+      <w:r>
+        <w:rPr>
+          <w:lang w:val="en-US"/>
+        </w:rPr>
+        <w:t>, and run the following command:</w:t>
       </w:r>
     </w:p>
     <w:p>
@@ -657,20 +865,37 @@
         <w:pStyle w:val="Sample"/>
       </w:pPr>
       <w:r>
-        <w:t>dotnet new classlib -f netcoreapp3.0</w:t>
-      </w:r>
-    </w:p>
-    <w:p>
-      <w:pPr>
-        <w:rPr>
-          <w:lang w:val="en-US"/>
-        </w:rPr>
-      </w:pPr>
-      <w:r>
-        <w:rPr>
-          <w:lang w:val="en-US"/>
-        </w:rPr>
-        <w:t>Next, we need to add references to the core Jumbo class libraries. Unfortunately, this can’t be done using the command line. Open the file JumboSample.csproj that was just created, and add the following section inside the &lt;Project&gt; element:</w:t>
+        <w:t xml:space="preserve">dotnet new classlib -f </w:t>
+      </w:r>
+      <w:r>
+        <w:t>net5.0</w:t>
+      </w:r>
+    </w:p>
+    <w:p>
+      <w:pPr>
+        <w:rPr>
+          <w:lang w:val="en-US"/>
+        </w:rPr>
+      </w:pPr>
+      <w:r>
+        <w:rPr>
+          <w:lang w:val="en-US"/>
+        </w:rPr>
+        <w:t xml:space="preserve">Next, we need to add references to the core Jumbo class libraries. Unfortunately, this can’t be done using the command line. Open the file </w:t>
+      </w:r>
+      <w:proofErr w:type="spellStart"/>
+      <w:r>
+        <w:rPr>
+          <w:lang w:val="en-US"/>
+        </w:rPr>
+        <w:t>JumboSample.csproj</w:t>
+      </w:r>
+      <w:proofErr w:type="spellEnd"/>
+      <w:r>
+        <w:rPr>
+          <w:lang w:val="en-US"/>
+        </w:rPr>
+        <w:t xml:space="preserve"> that was just created, and add the following section inside the &lt;Project&gt; element:</w:t>
       </w:r>
     </w:p>
     <w:p>
@@ -735,7 +960,21 @@
         <w:rPr>
           <w:lang w:val="en-US"/>
         </w:rPr>
-        <w:t>Make sure to replace /jumbo_home with the path where you deployed Jumbo. If you are using Visual Studio, you can also do this using the “Add Reference” dialog by browsing to the DLLs.</w:t>
+        <w:t>Make sure to replace /</w:t>
+      </w:r>
+      <w:proofErr w:type="spellStart"/>
+      <w:r>
+        <w:rPr>
+          <w:lang w:val="en-US"/>
+        </w:rPr>
+        <w:t>jumbo_home</w:t>
+      </w:r>
+      <w:proofErr w:type="spellEnd"/>
+      <w:r>
+        <w:rPr>
+          <w:lang w:val="en-US"/>
+        </w:rPr>
+        <w:t xml:space="preserve"> with the path where you deployed Jumbo. If you are using Visual Studio, you can also do this using the “Add Reference” dialog by browsing to the DLLs.</w:t>
       </w:r>
     </w:p>
     <w:p>
@@ -775,7 +1014,21 @@
         <w:rPr>
           <w:lang w:val="en-US"/>
         </w:rPr>
-        <w:t>Finally, we’ll remove the Class1.cs file from the template, and create a new file called WordCount.cs.</w:t>
+        <w:t xml:space="preserve">Finally, we’ll remove the Class1.cs file from the template, and create a new file called </w:t>
+      </w:r>
+      <w:proofErr w:type="spellStart"/>
+      <w:r>
+        <w:rPr>
+          <w:lang w:val="en-US"/>
+        </w:rPr>
+        <w:t>WordCount.cs</w:t>
+      </w:r>
+      <w:proofErr w:type="spellEnd"/>
+      <w:r>
+        <w:rPr>
+          <w:lang w:val="en-US"/>
+        </w:rPr>
+        <w:t>.</w:t>
       </w:r>
     </w:p>
     <w:p>
@@ -789,8 +1042,16 @@
         <w:rPr>
           <w:lang w:val="en-US"/>
         </w:rPr>
-        <w:t>Creating a JobRunner</w:t>
-      </w:r>
+        <w:t xml:space="preserve">Creating a </w:t>
+      </w:r>
+      <w:proofErr w:type="spellStart"/>
+      <w:r>
+        <w:rPr>
+          <w:lang w:val="en-US"/>
+        </w:rPr>
+        <w:t>JobRunner</w:t>
+      </w:r>
+      <w:proofErr w:type="spellEnd"/>
     </w:p>
     <w:p>
       <w:pPr>
@@ -949,7 +1210,21 @@
         <w:rPr>
           <w:lang w:val="en-US"/>
         </w:rPr>
-        <w:t xml:space="preserve">. Because we’re going to use the JobBuilder to build our job, we’ll use the </w:t>
+        <w:t xml:space="preserve">. Because we’re going to use the </w:t>
+      </w:r>
+      <w:proofErr w:type="spellStart"/>
+      <w:r>
+        <w:rPr>
+          <w:lang w:val="en-US"/>
+        </w:rPr>
+        <w:t>JobBuilder</w:t>
+      </w:r>
+      <w:proofErr w:type="spellEnd"/>
+      <w:r>
+        <w:rPr>
+          <w:lang w:val="en-US"/>
+        </w:rPr>
+        <w:t xml:space="preserve"> to build our job, we’ll use the </w:t>
       </w:r>
       <w:r>
         <w:rPr>
@@ -1059,6 +1334,7 @@
         <w:t xml:space="preserve">That’s our job builder class. The first thing we need to add is the arguments. This job is going to need to know the input and output path, so we’ll have to create command line arguments for that. Jumbo uses </w:t>
       </w:r>
       <w:hyperlink r:id="rId8" w:history="1">
+        <w:proofErr w:type="spellStart"/>
         <w:r>
           <w:rPr>
             <w:rStyle w:val="Hyperlink"/>
@@ -1066,6 +1342,7 @@
           </w:rPr>
           <w:t>Ookii.CommandLine</w:t>
         </w:r>
+        <w:proofErr w:type="spellEnd"/>
       </w:hyperlink>
       <w:r>
         <w:rPr>
@@ -1138,7 +1415,21 @@
         <w:rPr>
           <w:lang w:val="en-US"/>
         </w:rPr>
-        <w:t>In order to create a job, we need to write functions that process the data for each of the stages. WordCount is a distributed counting operation, which consists of two operations: the first operation extracts the tokens (words) and initializes their count to 1. The second step aggregates the counts for each token (word).</w:t>
+        <w:t xml:space="preserve">In order to create a job, we need to write functions that process the data for each of the stages. </w:t>
+      </w:r>
+      <w:proofErr w:type="spellStart"/>
+      <w:r>
+        <w:rPr>
+          <w:lang w:val="en-US"/>
+        </w:rPr>
+        <w:t>WordCount</w:t>
+      </w:r>
+      <w:proofErr w:type="spellEnd"/>
+      <w:r>
+        <w:rPr>
+          <w:lang w:val="en-US"/>
+        </w:rPr>
+        <w:t xml:space="preserve"> is a distributed counting operation, which consists of two operations: the first operation extracts the tokens (words) and initializes their count to 1. The second step aggregates the counts for each token (word).</w:t>
       </w:r>
     </w:p>
     <w:p>
@@ -1554,12 +1845,14 @@
         </w:rPr>
         <w:t>In this case, it’s not necessary to write output. Jumbo has a built-in task type (</w:t>
       </w:r>
+      <w:proofErr w:type="spellStart"/>
       <w:r>
         <w:rPr>
           <w:rStyle w:val="Code"/>
         </w:rPr>
         <w:t>AccumulatorTask</w:t>
       </w:r>
+      <w:proofErr w:type="spellEnd"/>
       <w:r>
         <w:rPr>
           <w:lang w:val="en-US"/>
@@ -1605,6 +1898,7 @@
         </w:rPr>
         <w:t xml:space="preserve"> comes in. It provides a number of methods to construct a sequence of various types of data processing operations. The resulting job configuration can be customized to specify things like the number of partitions or channel types, or you can just use </w:t>
       </w:r>
+      <w:proofErr w:type="spellStart"/>
       <w:r>
         <w:rPr>
           <w:rStyle w:val="Code"/>
@@ -1615,7 +1909,14 @@
         <w:rPr>
           <w:lang w:val="en-US"/>
         </w:rPr>
-        <w:t>’s defaults, which automatically decide on a number of partitions based on the input data size and task capacity of your cluster.</w:t>
+        <w:t>’s</w:t>
+      </w:r>
+      <w:proofErr w:type="spellEnd"/>
+      <w:r>
+        <w:rPr>
+          <w:lang w:val="en-US"/>
+        </w:rPr>
+        <w:t xml:space="preserve"> defaults, which automatically decide on a number of partitions based on the input data size and task capacity of your cluster.</w:t>
       </w:r>
     </w:p>
     <w:p>
@@ -1878,7 +2179,21 @@
         <w:rPr>
           <w:lang w:val="en-US"/>
         </w:rPr>
-        <w:t xml:space="preserve"> function. This is true for all JobBuilder functions that use delegates.</w:t>
+        <w:t xml:space="preserve"> function. This is true for all </w:t>
+      </w:r>
+      <w:proofErr w:type="spellStart"/>
+      <w:r>
+        <w:rPr>
+          <w:lang w:val="en-US"/>
+        </w:rPr>
+        <w:t>JobBuilder</w:t>
+      </w:r>
+      <w:proofErr w:type="spellEnd"/>
+      <w:r>
+        <w:rPr>
+          <w:lang w:val="en-US"/>
+        </w:rPr>
+        <w:t xml:space="preserve"> functions that use delegates.</w:t>
       </w:r>
     </w:p>
     <w:p>
@@ -1961,11 +2276,33 @@
           <w:lang w:val="en-US"/>
         </w:rPr>
       </w:pPr>
-      <w:r>
-        <w:rPr>
-          <w:lang w:val="en-US"/>
-        </w:rPr>
-        <w:t>GroupAggregate actually creates two stages, both performing the aggregation operation. The first does it locally for each task in the input stage, and the second aggregates the data from all tasks. This is similar to using a combiner with MapReduce in Hadoop, and helps reduce the amount of data that needs to be transferred over the network.</w:t>
+      <w:proofErr w:type="spellStart"/>
+      <w:r>
+        <w:rPr>
+          <w:lang w:val="en-US"/>
+        </w:rPr>
+        <w:t>GroupAggregate</w:t>
+      </w:r>
+      <w:proofErr w:type="spellEnd"/>
+      <w:r>
+        <w:rPr>
+          <w:lang w:val="en-US"/>
+        </w:rPr>
+        <w:t xml:space="preserve"> actually creates two stages, both performing the aggregation operation. The first does it locally for each task in the input stage, and the second aggregates the data from all tasks. This is similar to using a </w:t>
+      </w:r>
+      <w:proofErr w:type="spellStart"/>
+      <w:r>
+        <w:rPr>
+          <w:lang w:val="en-US"/>
+        </w:rPr>
+        <w:t>combiner</w:t>
+      </w:r>
+      <w:proofErr w:type="spellEnd"/>
+      <w:r>
+        <w:rPr>
+          <w:lang w:val="en-US"/>
+        </w:rPr>
+        <w:t xml:space="preserve"> with MapReduce in Hadoop, and helps reduce the amount of data that needs to be transferred over the network.</w:t>
       </w:r>
     </w:p>
     <w:p>
@@ -2297,7 +2634,21 @@
         <w:rPr>
           <w:lang w:val="en-US"/>
         </w:rPr>
-        <w:t>To run a job, use the JetShell command line utility, which is in the directly where you installed Jumbo (the build directory if you build it from source).</w:t>
+        <w:t xml:space="preserve">To run a job, use the </w:t>
+      </w:r>
+      <w:proofErr w:type="spellStart"/>
+      <w:r>
+        <w:rPr>
+          <w:lang w:val="en-US"/>
+        </w:rPr>
+        <w:t>JetShell</w:t>
+      </w:r>
+      <w:proofErr w:type="spellEnd"/>
+      <w:r>
+        <w:rPr>
+          <w:lang w:val="en-US"/>
+        </w:rPr>
+        <w:t xml:space="preserve"> command line utility, which is in the directly where you installed Jumbo (the build directory if you build it from source).</w:t>
       </w:r>
     </w:p>
     <w:p>
@@ -2311,7 +2662,21 @@
           <w:lang w:val="en-US"/>
         </w:rPr>
         <w:lastRenderedPageBreak/>
-        <w:t xml:space="preserve">To work with jobs, we use JetShell’s </w:t>
+        <w:t xml:space="preserve">To work with jobs, we use </w:t>
+      </w:r>
+      <w:proofErr w:type="spellStart"/>
+      <w:r>
+        <w:rPr>
+          <w:lang w:val="en-US"/>
+        </w:rPr>
+        <w:t>JetShell’s</w:t>
+      </w:r>
+      <w:proofErr w:type="spellEnd"/>
+      <w:r>
+        <w:rPr>
+          <w:lang w:val="en-US"/>
+        </w:rPr>
+        <w:t xml:space="preserve"> </w:t>
       </w:r>
       <w:r>
         <w:rPr>
@@ -2358,7 +2723,13 @@
         <w:t>ample/</w:t>
       </w:r>
       <w:r>
-        <w:t>bin/Debug/netcoreapp3.0/</w:t>
+        <w:t>bin/Debug/</w:t>
+      </w:r>
+      <w:r>
+        <w:t>net5.0</w:t>
+      </w:r>
+      <w:r>
+        <w:t>/</w:t>
       </w:r>
       <w:r>
         <w:t>JumboSample.dll</w:t>
@@ -2417,7 +2788,7 @@
         <w:rPr>
           <w:lang w:val="en-US"/>
         </w:rPr>
-        <w:t>To see which arguments are accepted by a job, specify the job name but no arguments (note: this only works if the job has at least one required arguments; otherwise, just specify a non-existing argument):</w:t>
+        <w:t>To see which arguments are accepted by a job, specify the job name but no arguments (note: this only works if the job has at least one required argument; otherwise, just specify a non-existing argument):</w:t>
       </w:r>
     </w:p>
     <w:p>
@@ -2434,7 +2805,13 @@
         <w:t xml:space="preserve"> job ~/</w:t>
       </w:r>
       <w:r>
-        <w:t>JumboSample/bin/Debug/netcoreapp3.0/</w:t>
+        <w:t>JumboSample/bin/Debug/</w:t>
+      </w:r>
+      <w:r>
+        <w:t>net5.0</w:t>
+      </w:r>
+      <w:r>
+        <w:t>/</w:t>
       </w:r>
       <w:r>
         <w:t>JumboSample.dll wordcount</w:t>
@@ -2545,16 +2922,13 @@
         <w:br/>
       </w:r>
       <w:r>
-        <w:t xml:space="preserve">        Wait for user confirmation before starting the job and before </w:t>
+        <w:t xml:space="preserve">        Wait for user confirmation before starting the job and before exiting.</w:t>
+      </w:r>
+      <w:r>
+        <w:br/>
       </w:r>
       <w:r>
         <w:lastRenderedPageBreak/>
-        <w:t>exiting.</w:t>
-      </w:r>
-      <w:r>
-        <w:br/>
-      </w:r>
-      <w:r>
         <w:t xml:space="preserve">        </w:t>
       </w:r>
       <w:r>
@@ -2670,7 +3044,21 @@
         <w:rPr>
           <w:lang w:val="en-US"/>
         </w:rPr>
-        <w:t xml:space="preserve">As you can see, the WordCount job accepts far more arguments than the two we defined in the sample. These arguments are defined by </w:t>
+        <w:t xml:space="preserve">As you can see, the </w:t>
+      </w:r>
+      <w:proofErr w:type="spellStart"/>
+      <w:r>
+        <w:rPr>
+          <w:lang w:val="en-US"/>
+        </w:rPr>
+        <w:t>WordCount</w:t>
+      </w:r>
+      <w:proofErr w:type="spellEnd"/>
+      <w:r>
+        <w:rPr>
+          <w:lang w:val="en-US"/>
+        </w:rPr>
+        <w:t xml:space="preserve"> job accepts far more arguments than the two we defined in the sample. These arguments are defined by </w:t>
       </w:r>
       <w:r>
         <w:rPr>
@@ -2682,7 +3070,35 @@
         <w:rPr>
           <w:lang w:val="en-US"/>
         </w:rPr>
-        <w:t xml:space="preserve">, and are common to all jobs that inherit from that class. Note that the two properties we defined (InputPath and OutputPath) are not in the long list of arguments because they have no descriptions. Apply the </w:t>
+        <w:t>, and are common to all jobs that inherit from that class. Note that the two properties we defined (</w:t>
+      </w:r>
+      <w:proofErr w:type="spellStart"/>
+      <w:r>
+        <w:rPr>
+          <w:lang w:val="en-US"/>
+        </w:rPr>
+        <w:t>InputPath</w:t>
+      </w:r>
+      <w:proofErr w:type="spellEnd"/>
+      <w:r>
+        <w:rPr>
+          <w:lang w:val="en-US"/>
+        </w:rPr>
+        <w:t xml:space="preserve"> and </w:t>
+      </w:r>
+      <w:proofErr w:type="spellStart"/>
+      <w:r>
+        <w:rPr>
+          <w:lang w:val="en-US"/>
+        </w:rPr>
+        <w:t>OutputPath</w:t>
+      </w:r>
+      <w:proofErr w:type="spellEnd"/>
+      <w:r>
+        <w:rPr>
+          <w:lang w:val="en-US"/>
+        </w:rPr>
+        <w:t xml:space="preserve">) are not in the long list of arguments because they have no descriptions. Apply the </w:t>
       </w:r>
       <w:r>
         <w:rPr>
@@ -2707,7 +3123,21 @@
         <w:rPr>
           <w:lang w:val="en-US"/>
         </w:rPr>
-        <w:t>Running the job is done the same way as with the built-in WordCount sample in the quick start guide:</w:t>
+        <w:t xml:space="preserve">Running the job is done the same way as with the built-in </w:t>
+      </w:r>
+      <w:proofErr w:type="spellStart"/>
+      <w:r>
+        <w:rPr>
+          <w:lang w:val="en-US"/>
+        </w:rPr>
+        <w:t>WordCount</w:t>
+      </w:r>
+      <w:proofErr w:type="spellEnd"/>
+      <w:r>
+        <w:rPr>
+          <w:lang w:val="en-US"/>
+        </w:rPr>
+        <w:t xml:space="preserve"> sample in the quick start guide:</w:t>
       </w:r>
     </w:p>
     <w:p>
@@ -2724,7 +3154,13 @@
         <w:t xml:space="preserve"> job ~/</w:t>
       </w:r>
       <w:r>
-        <w:t>JumboSample/bin/Debug/netcoreapp3.0/</w:t>
+        <w:t>JumboSample/bin/Debug/</w:t>
+      </w:r>
+      <w:r>
+        <w:t>net5.0</w:t>
+      </w:r>
+      <w:r>
+        <w:t>/</w:t>
       </w:r>
       <w:r>
         <w:t>JumboSample.dll wordcount /mobydick.txt /sampleoutput</w:t>
@@ -2751,14 +3187,23 @@
         <w:br/>
       </w:r>
       <w:r>
+        <w:t xml:space="preserve">703 [1] INFO Ookii.Jumbo.Jet.JetClient (null) - Uploading local file </w:t>
+      </w:r>
+      <w:r>
+        <w:t>/home/sgroot/JumboSample/bin/Debug/</w:t>
+      </w:r>
+      <w:r>
+        <w:t>net5.0</w:t>
+      </w:r>
+      <w:r>
+        <w:t>/JumboSample.dll</w:t>
+      </w:r>
+      <w:r>
+        <w:t xml:space="preserve"> to DFS </w:t>
+      </w:r>
+      <w:r>
         <w:lastRenderedPageBreak/>
-        <w:t xml:space="preserve">703 [1] INFO Ookii.Jumbo.Jet.JetClient (null) - Uploading local file </w:t>
-      </w:r>
-      <w:r>
-        <w:t>/home/sgroot/JumboSample/bin/Debug/netcoreapp3.0/JumboSample.dll</w:t>
-      </w:r>
-      <w:r>
-        <w:t xml:space="preserve"> to DFS directory /JumboJet/job_{9b832d24-fc89-4dbf-8f7f-0ae44f94bcec}.</w:t>
+        <w:t>directory /JumboJet/job_{9b832d24-fc89-4dbf-8f7f-0ae44f94bcec}.</w:t>
       </w:r>
       <w:r>
         <w:br/>
@@ -2822,14 +3267,44 @@
         <w:rPr>
           <w:lang w:val="en-US"/>
         </w:rPr>
-        <w:t>You may have noted that the JetClient class uploaded two DLLs to the DFS: your JumboSample.dll, but also a generated file. This is because the JobBuilder generates task classes to invoke the task functions (</w:t>
-      </w:r>
+        <w:t xml:space="preserve">You may have noted that the </w:t>
+      </w:r>
+      <w:proofErr w:type="spellStart"/>
+      <w:r>
+        <w:rPr>
+          <w:lang w:val="en-US"/>
+        </w:rPr>
+        <w:t>JetClient</w:t>
+      </w:r>
+      <w:proofErr w:type="spellEnd"/>
+      <w:r>
+        <w:rPr>
+          <w:lang w:val="en-US"/>
+        </w:rPr>
+        <w:t xml:space="preserve"> class uploaded two DLLs to the DFS: your JumboSample.dll, but also a generated file. This is because the </w:t>
+      </w:r>
+      <w:proofErr w:type="spellStart"/>
+      <w:r>
+        <w:rPr>
+          <w:lang w:val="en-US"/>
+        </w:rPr>
+        <w:t>JobBuilder</w:t>
+      </w:r>
+      <w:proofErr w:type="spellEnd"/>
+      <w:r>
+        <w:rPr>
+          <w:lang w:val="en-US"/>
+        </w:rPr>
+        <w:t xml:space="preserve"> generates task classes to invoke the task functions (</w:t>
+      </w:r>
+      <w:proofErr w:type="spellStart"/>
       <w:r>
         <w:rPr>
           <w:rStyle w:val="Code"/>
         </w:rPr>
         <w:t>MapWords</w:t>
       </w:r>
+      <w:proofErr w:type="spellEnd"/>
       <w:r>
         <w:rPr>
           <w:lang w:val="en-US"/>
@@ -2859,7 +3334,35 @@
         <w:rPr>
           <w:lang w:val="en-US"/>
         </w:rPr>
-        <w:t>Despite having two stages in the job, this sample execution had only 1 task. This is because the input file has only one block, so there is only one task for the MapWords stage. Because of this, the JobBuilder realizes that there is no need to aggregate data across tasks, and only performs local aggregation. If you use larger input data with more than one input split, you will see more tasks and two distinct stages in the job execution.</w:t>
+        <w:t xml:space="preserve">Despite having two stages in the job, this sample execution had only 1 task. This is because the input file has only one block, so there is only one task for the </w:t>
+      </w:r>
+      <w:proofErr w:type="spellStart"/>
+      <w:r>
+        <w:rPr>
+          <w:lang w:val="en-US"/>
+        </w:rPr>
+        <w:t>MapWords</w:t>
+      </w:r>
+      <w:proofErr w:type="spellEnd"/>
+      <w:r>
+        <w:rPr>
+          <w:lang w:val="en-US"/>
+        </w:rPr>
+        <w:t xml:space="preserve"> stage. Because of this, the </w:t>
+      </w:r>
+      <w:proofErr w:type="spellStart"/>
+      <w:r>
+        <w:rPr>
+          <w:lang w:val="en-US"/>
+        </w:rPr>
+        <w:t>JobBuilder</w:t>
+      </w:r>
+      <w:proofErr w:type="spellEnd"/>
+      <w:r>
+        <w:rPr>
+          <w:lang w:val="en-US"/>
+        </w:rPr>
+        <w:t xml:space="preserve"> realizes that there is no need to aggregate data across tasks, and only performs local aggregation. If you use larger input data with more than one input split, you will see more tasks and two distinct stages in the job execution.</w:t>
       </w:r>
     </w:p>
     <w:p>
@@ -3186,7 +3689,21 @@
         <w:rPr>
           <w:lang w:val="en-US"/>
         </w:rPr>
-        <w:t xml:space="preserve"> Which in the case of this WordCount example is likely slower than the version we built earlier.</w:t>
+        <w:t xml:space="preserve"> Which in the case of this </w:t>
+      </w:r>
+      <w:proofErr w:type="spellStart"/>
+      <w:r>
+        <w:rPr>
+          <w:lang w:val="en-US"/>
+        </w:rPr>
+        <w:t>WordCount</w:t>
+      </w:r>
+      <w:proofErr w:type="spellEnd"/>
+      <w:r>
+        <w:rPr>
+          <w:lang w:val="en-US"/>
+        </w:rPr>
+        <w:t xml:space="preserve"> example is likely slower than the version we built earlier.</w:t>
       </w:r>
     </w:p>
     <w:p>
@@ -3307,7 +3824,21 @@
         <w:rPr>
           <w:lang w:val="en-US"/>
         </w:rPr>
-        <w:t xml:space="preserve"> is the best option. If you’re using a job runner derived from JobBuilderJob, you can override the </w:t>
+        <w:t xml:space="preserve"> is the best option. If you’re using a job runner derived from </w:t>
+      </w:r>
+      <w:proofErr w:type="spellStart"/>
+      <w:r>
+        <w:rPr>
+          <w:lang w:val="en-US"/>
+        </w:rPr>
+        <w:t>JobBuilderJob</w:t>
+      </w:r>
+      <w:proofErr w:type="spellEnd"/>
+      <w:r>
+        <w:rPr>
+          <w:lang w:val="en-US"/>
+        </w:rPr>
+        <w:t xml:space="preserve">, you can override the </w:t>
       </w:r>
       <w:r>
         <w:rPr>
@@ -3584,6 +4115,7 @@
         </w:rPr>
         <w:t xml:space="preserve">In order to reduce the number of objects created to alleviate the pressure on the Garbage Collector and improve performance, it is desirable to be able to reuse the same object instance for every record a task. For this reason, most </w:t>
       </w:r>
+      <w:proofErr w:type="spellStart"/>
       <w:r>
         <w:rPr>
           <w:rStyle w:val="Code"/>
@@ -3594,7 +4126,14 @@
         <w:rPr>
           <w:lang w:val="en-US"/>
         </w:rPr>
-        <w:t>s that can be used with Jumbo Jet are able to reuse the same object instance every time you read a record.</w:t>
+        <w:t>s</w:t>
+      </w:r>
+      <w:proofErr w:type="spellEnd"/>
+      <w:r>
+        <w:rPr>
+          <w:lang w:val="en-US"/>
+        </w:rPr>
+        <w:t xml:space="preserve"> that can be used with Jumbo Jet are able to reuse the same object instance every time you read a record.</w:t>
       </w:r>
     </w:p>
     <w:p>
@@ -4371,8 +4910,16 @@
         <w:rPr>
           <w:lang w:val="en-US"/>
         </w:rPr>
-        <w:t>Implementing IWritable</w:t>
-      </w:r>
+        <w:t xml:space="preserve">Implementing </w:t>
+      </w:r>
+      <w:proofErr w:type="spellStart"/>
+      <w:r>
+        <w:rPr>
+          <w:lang w:val="en-US"/>
+        </w:rPr>
+        <w:t>IWritable</w:t>
+      </w:r>
+      <w:proofErr w:type="spellEnd"/>
     </w:p>
     <w:p>
       <w:pPr>
@@ -4598,8 +5145,16 @@
         <w:rPr>
           <w:lang w:val="en-US"/>
         </w:rPr>
-        <w:t>Creating a ValueWriter</w:t>
-      </w:r>
+        <w:t xml:space="preserve">Creating a </w:t>
+      </w:r>
+      <w:proofErr w:type="spellStart"/>
+      <w:r>
+        <w:rPr>
+          <w:lang w:val="en-US"/>
+        </w:rPr>
+        <w:t>ValueWriter</w:t>
+      </w:r>
+      <w:proofErr w:type="spellEnd"/>
     </w:p>
     <w:p>
       <w:pPr>
@@ -5220,6 +5775,7 @@
         </w:rPr>
         <w:br/>
       </w:r>
+      <w:proofErr w:type="spellStart"/>
       <w:r>
         <w:rPr>
           <w:i/>
@@ -5227,6 +5783,7 @@
         </w:rPr>
         <w:t>inputStream</w:t>
       </w:r>
+      <w:proofErr w:type="spellEnd"/>
       <w:r>
         <w:rPr>
           <w:lang w:val="en-US"/>
@@ -5337,6 +5894,7 @@
         </w:rPr>
         <w:br/>
       </w:r>
+      <w:proofErr w:type="spellStart"/>
       <w:r>
         <w:rPr>
           <w:i/>
@@ -5344,6 +5902,7 @@
         </w:rPr>
         <w:t>allowRecordReuse</w:t>
       </w:r>
+      <w:proofErr w:type="spellEnd"/>
       <w:r>
         <w:rPr>
           <w:lang w:val="en-US"/>
@@ -5661,6 +6220,7 @@
         </w:rPr>
         <w:t xml:space="preserve">If and only if </w:t>
       </w:r>
+      <w:proofErr w:type="spellStart"/>
       <w:r>
         <w:rPr>
           <w:i/>
@@ -5668,12 +6228,14 @@
         </w:rPr>
         <w:t>allowRecordReuse</w:t>
       </w:r>
+      <w:proofErr w:type="spellEnd"/>
       <w:r>
         <w:rPr>
           <w:lang w:val="en-US"/>
         </w:rPr>
         <w:t xml:space="preserve"> is true, it is allowed to use the same object instance for every record. If </w:t>
       </w:r>
+      <w:proofErr w:type="spellStart"/>
       <w:r>
         <w:rPr>
           <w:i/>
@@ -5681,6 +6243,7 @@
         </w:rPr>
         <w:t>allowRecordReuse</w:t>
       </w:r>
+      <w:proofErr w:type="spellEnd"/>
       <w:r>
         <w:rPr>
           <w:lang w:val="en-US"/>
@@ -5711,6 +6274,7 @@
         </w:rPr>
         <w:t xml:space="preserve">. Note that it is not required to reuse object instances if </w:t>
       </w:r>
+      <w:proofErr w:type="spellStart"/>
       <w:r>
         <w:rPr>
           <w:i/>
@@ -5718,6 +6282,7 @@
         </w:rPr>
         <w:t>allowRecordReuse</w:t>
       </w:r>
+      <w:proofErr w:type="spellEnd"/>
       <w:r>
         <w:rPr>
           <w:lang w:val="en-US"/>
@@ -5973,7 +6538,21 @@
         <w:rPr>
           <w:lang w:val="en-US"/>
         </w:rPr>
-        <w:t>In order to better understand how Jumbo works, it can be useful to know what happens when you run a job. In this section, we’ll look at how JetShell submits a job, and how it gets executed by Jumbo.</w:t>
+        <w:t xml:space="preserve">In order to better understand how Jumbo works, it can be useful to know what happens when you run a job. In this section, we’ll look at how </w:t>
+      </w:r>
+      <w:proofErr w:type="spellStart"/>
+      <w:r>
+        <w:rPr>
+          <w:lang w:val="en-US"/>
+        </w:rPr>
+        <w:t>JetShell</w:t>
+      </w:r>
+      <w:proofErr w:type="spellEnd"/>
+      <w:r>
+        <w:rPr>
+          <w:lang w:val="en-US"/>
+        </w:rPr>
+        <w:t xml:space="preserve"> submits a job, and how it gets executed by Jumbo.</w:t>
       </w:r>
       <w:r>
         <w:rPr>
@@ -6009,7 +6588,21 @@
         <w:rPr>
           <w:lang w:val="en-US"/>
         </w:rPr>
-        <w:t xml:space="preserve">When you invoke JetShell with the job argument, it will first load the specified assembly and search its classes for a job runner matching the specified name. It instantiates the job runner, and calls the </w:t>
+        <w:t xml:space="preserve">When you invoke </w:t>
+      </w:r>
+      <w:proofErr w:type="spellStart"/>
+      <w:r>
+        <w:rPr>
+          <w:lang w:val="en-US"/>
+        </w:rPr>
+        <w:t>JetShell</w:t>
+      </w:r>
+      <w:proofErr w:type="spellEnd"/>
+      <w:r>
+        <w:rPr>
+          <w:lang w:val="en-US"/>
+        </w:rPr>
+        <w:t xml:space="preserve"> with the job argument, it will first load the specified assembly and search its classes for a job runner matching the specified name. It instantiates the job runner, and calls the </w:t>
       </w:r>
       <w:r>
         <w:rPr>
@@ -6123,7 +6716,21 @@
         <w:rPr>
           <w:lang w:val="en-US"/>
         </w:rPr>
-        <w:t xml:space="preserve">, which tells the JobServer to assign a new job ID and creates a directory on the DFS for the job’s files. It then calls </w:t>
+        <w:t xml:space="preserve">, which tells the </w:t>
+      </w:r>
+      <w:proofErr w:type="spellStart"/>
+      <w:r>
+        <w:rPr>
+          <w:lang w:val="en-US"/>
+        </w:rPr>
+        <w:t>JobServer</w:t>
+      </w:r>
+      <w:proofErr w:type="spellEnd"/>
+      <w:r>
+        <w:rPr>
+          <w:lang w:val="en-US"/>
+        </w:rPr>
+        <w:t xml:space="preserve"> to assign a new job ID and creates a directory on the DFS for the job’s files. It then calls </w:t>
       </w:r>
       <w:r>
         <w:rPr>
@@ -6165,7 +6772,21 @@
         <w:rPr>
           <w:lang w:val="en-US"/>
         </w:rPr>
-        <w:t>, passing the job ID, configuration, and list of assemblies. This method saves the configuration to the DFS, uploads the assembly files, and instructs the JobServer to start the job.</w:t>
+        <w:t xml:space="preserve">, passing the job ID, configuration, and list of assemblies. This method saves the configuration to the DFS, uploads the assembly files, and instructs the </w:t>
+      </w:r>
+      <w:proofErr w:type="spellStart"/>
+      <w:r>
+        <w:rPr>
+          <w:lang w:val="en-US"/>
+        </w:rPr>
+        <w:t>JobServer</w:t>
+      </w:r>
+      <w:proofErr w:type="spellEnd"/>
+      <w:r>
+        <w:rPr>
+          <w:lang w:val="en-US"/>
+        </w:rPr>
+        <w:t xml:space="preserve"> to start the job.</w:t>
       </w:r>
     </w:p>
     <w:p>
@@ -6183,7 +6804,21 @@
         <w:rPr>
           <w:lang w:val="en-US"/>
         </w:rPr>
-        <w:t xml:space="preserve">The job ID is returned to JetShell, which calls </w:t>
+        <w:t xml:space="preserve">The job ID is returned to </w:t>
+      </w:r>
+      <w:proofErr w:type="spellStart"/>
+      <w:r>
+        <w:rPr>
+          <w:lang w:val="en-US"/>
+        </w:rPr>
+        <w:t>JetShell</w:t>
+      </w:r>
+      <w:proofErr w:type="spellEnd"/>
+      <w:r>
+        <w:rPr>
+          <w:lang w:val="en-US"/>
+        </w:rPr>
+        <w:t xml:space="preserve">, which calls </w:t>
       </w:r>
       <w:r>
         <w:rPr>
@@ -6249,7 +6884,35 @@
         <w:rPr>
           <w:lang w:val="en-US"/>
         </w:rPr>
-        <w:t>The JobServer runs the task scheduler, which assigns tasks to TaskServers, using locality if applicable.</w:t>
+        <w:t xml:space="preserve">The </w:t>
+      </w:r>
+      <w:proofErr w:type="spellStart"/>
+      <w:r>
+        <w:rPr>
+          <w:lang w:val="en-US"/>
+        </w:rPr>
+        <w:t>JobServer</w:t>
+      </w:r>
+      <w:proofErr w:type="spellEnd"/>
+      <w:r>
+        <w:rPr>
+          <w:lang w:val="en-US"/>
+        </w:rPr>
+        <w:t xml:space="preserve"> runs the task scheduler, which assigns tasks to </w:t>
+      </w:r>
+      <w:proofErr w:type="spellStart"/>
+      <w:r>
+        <w:rPr>
+          <w:lang w:val="en-US"/>
+        </w:rPr>
+        <w:t>TaskServers</w:t>
+      </w:r>
+      <w:proofErr w:type="spellEnd"/>
+      <w:r>
+        <w:rPr>
+          <w:lang w:val="en-US"/>
+        </w:rPr>
+        <w:t>, using locality if applicable.</w:t>
       </w:r>
     </w:p>
     <w:p>
@@ -6267,7 +6930,35 @@
         <w:rPr>
           <w:lang w:val="en-US"/>
         </w:rPr>
-        <w:t>When a TaskServer sends a heartbeat to the JobServer, it receives as response all new tasks that have been assigned to it.</w:t>
+        <w:t xml:space="preserve">When a </w:t>
+      </w:r>
+      <w:proofErr w:type="spellStart"/>
+      <w:r>
+        <w:rPr>
+          <w:lang w:val="en-US"/>
+        </w:rPr>
+        <w:t>TaskServer</w:t>
+      </w:r>
+      <w:proofErr w:type="spellEnd"/>
+      <w:r>
+        <w:rPr>
+          <w:lang w:val="en-US"/>
+        </w:rPr>
+        <w:t xml:space="preserve"> sends a heartbeat to the </w:t>
+      </w:r>
+      <w:proofErr w:type="spellStart"/>
+      <w:r>
+        <w:rPr>
+          <w:lang w:val="en-US"/>
+        </w:rPr>
+        <w:t>JobServer</w:t>
+      </w:r>
+      <w:proofErr w:type="spellEnd"/>
+      <w:r>
+        <w:rPr>
+          <w:lang w:val="en-US"/>
+        </w:rPr>
+        <w:t>, it receives as response all new tasks that have been assigned to it.</w:t>
       </w:r>
     </w:p>
     <w:p>
@@ -6285,7 +6976,35 @@
         <w:rPr>
           <w:lang w:val="en-US"/>
         </w:rPr>
-        <w:t>When the TaskServer receives a new task and this is the first task for that job that the TaskServer has run, it downloads all of the job’s files (configuration, assemblies, and any additional files that the user uploaded to the job’s directory on the DFS) to a local cache.</w:t>
+        <w:t xml:space="preserve">When the </w:t>
+      </w:r>
+      <w:proofErr w:type="spellStart"/>
+      <w:r>
+        <w:rPr>
+          <w:lang w:val="en-US"/>
+        </w:rPr>
+        <w:t>TaskServer</w:t>
+      </w:r>
+      <w:proofErr w:type="spellEnd"/>
+      <w:r>
+        <w:rPr>
+          <w:lang w:val="en-US"/>
+        </w:rPr>
+        <w:t xml:space="preserve"> receives a new task and this is the first task for that job that the </w:t>
+      </w:r>
+      <w:proofErr w:type="spellStart"/>
+      <w:r>
+        <w:rPr>
+          <w:lang w:val="en-US"/>
+        </w:rPr>
+        <w:t>TaskServer</w:t>
+      </w:r>
+      <w:proofErr w:type="spellEnd"/>
+      <w:r>
+        <w:rPr>
+          <w:lang w:val="en-US"/>
+        </w:rPr>
+        <w:t xml:space="preserve"> has run, it downloads all of the job’s files (configuration, assemblies, and any additional files that the user uploaded to the job’s directory on the DFS) to a local cache.</w:t>
       </w:r>
     </w:p>
     <w:p>
@@ -6303,7 +7022,49 @@
         <w:rPr>
           <w:lang w:val="en-US"/>
         </w:rPr>
-        <w:t xml:space="preserve">The TaskServer launches a new TaskHost process for the task (note: when a debugger is attached to the TaskServer or the </w:t>
+        <w:t xml:space="preserve">The </w:t>
+      </w:r>
+      <w:proofErr w:type="spellStart"/>
+      <w:r>
+        <w:rPr>
+          <w:lang w:val="en-US"/>
+        </w:rPr>
+        <w:t>TaskServer</w:t>
+      </w:r>
+      <w:proofErr w:type="spellEnd"/>
+      <w:r>
+        <w:rPr>
+          <w:lang w:val="en-US"/>
+        </w:rPr>
+        <w:t xml:space="preserve"> launches a new </w:t>
+      </w:r>
+      <w:proofErr w:type="spellStart"/>
+      <w:r>
+        <w:rPr>
+          <w:lang w:val="en-US"/>
+        </w:rPr>
+        <w:t>TaskHost</w:t>
+      </w:r>
+      <w:proofErr w:type="spellEnd"/>
+      <w:r>
+        <w:rPr>
+          <w:lang w:val="en-US"/>
+        </w:rPr>
+        <w:t xml:space="preserve"> process for the task (note: when a debugger is attached to the </w:t>
+      </w:r>
+      <w:proofErr w:type="spellStart"/>
+      <w:r>
+        <w:rPr>
+          <w:lang w:val="en-US"/>
+        </w:rPr>
+        <w:t>TaskServer</w:t>
+      </w:r>
+      <w:proofErr w:type="spellEnd"/>
+      <w:r>
+        <w:rPr>
+          <w:lang w:val="en-US"/>
+        </w:rPr>
+        <w:t xml:space="preserve"> or the </w:t>
       </w:r>
       <w:r>
         <w:rPr>
@@ -6315,7 +7076,21 @@
         <w:rPr>
           <w:lang w:val="en-US"/>
         </w:rPr>
-        <w:t xml:space="preserve"> configuration option is set to true, tasks are executed in an AppDomain rather than a new process).</w:t>
+        <w:t xml:space="preserve"> configuration option is set to true, tasks are executed in an </w:t>
+      </w:r>
+      <w:proofErr w:type="spellStart"/>
+      <w:r>
+        <w:rPr>
+          <w:lang w:val="en-US"/>
+        </w:rPr>
+        <w:t>AppDomain</w:t>
+      </w:r>
+      <w:proofErr w:type="spellEnd"/>
+      <w:r>
+        <w:rPr>
+          <w:lang w:val="en-US"/>
+        </w:rPr>
+        <w:t xml:space="preserve"> rather than a new process).</w:t>
       </w:r>
     </w:p>
     <w:p>
@@ -6382,7 +7157,21 @@
         <w:rPr>
           <w:lang w:val="en-US"/>
         </w:rPr>
-        <w:t>The task host calls ITask.Run for the task.</w:t>
+        <w:t xml:space="preserve">The task host calls </w:t>
+      </w:r>
+      <w:proofErr w:type="spellStart"/>
+      <w:r>
+        <w:rPr>
+          <w:lang w:val="en-US"/>
+        </w:rPr>
+        <w:t>ITask.Run</w:t>
+      </w:r>
+      <w:proofErr w:type="spellEnd"/>
+      <w:r>
+        <w:rPr>
+          <w:lang w:val="en-US"/>
+        </w:rPr>
+        <w:t xml:space="preserve"> for the task.</w:t>
       </w:r>
     </w:p>
     <w:p>
@@ -6400,7 +7189,63 @@
         <w:rPr>
           <w:lang w:val="en-US"/>
         </w:rPr>
-        <w:t>Periodically, the task host informs the TaskServer of the task’s progress. The TaskServer forwards this information to the JobServer during heartbeats. If a task does not send progress updates for a configurable time-out, it is killed by the TaskServer.</w:t>
+        <w:t xml:space="preserve">Periodically, the task host informs the </w:t>
+      </w:r>
+      <w:proofErr w:type="spellStart"/>
+      <w:r>
+        <w:rPr>
+          <w:lang w:val="en-US"/>
+        </w:rPr>
+        <w:t>TaskServer</w:t>
+      </w:r>
+      <w:proofErr w:type="spellEnd"/>
+      <w:r>
+        <w:rPr>
+          <w:lang w:val="en-US"/>
+        </w:rPr>
+        <w:t xml:space="preserve"> of the task’s progress. The </w:t>
+      </w:r>
+      <w:proofErr w:type="spellStart"/>
+      <w:r>
+        <w:rPr>
+          <w:lang w:val="en-US"/>
+        </w:rPr>
+        <w:t>TaskServer</w:t>
+      </w:r>
+      <w:proofErr w:type="spellEnd"/>
+      <w:r>
+        <w:rPr>
+          <w:lang w:val="en-US"/>
+        </w:rPr>
+        <w:t xml:space="preserve"> forwards this information to the </w:t>
+      </w:r>
+      <w:proofErr w:type="spellStart"/>
+      <w:r>
+        <w:rPr>
+          <w:lang w:val="en-US"/>
+        </w:rPr>
+        <w:t>JobServer</w:t>
+      </w:r>
+      <w:proofErr w:type="spellEnd"/>
+      <w:r>
+        <w:rPr>
+          <w:lang w:val="en-US"/>
+        </w:rPr>
+        <w:t xml:space="preserve"> during heartbeats. If a task does not send progress updates for a configurable time-out, it is killed by the </w:t>
+      </w:r>
+      <w:proofErr w:type="spellStart"/>
+      <w:r>
+        <w:rPr>
+          <w:lang w:val="en-US"/>
+        </w:rPr>
+        <w:t>TaskServer</w:t>
+      </w:r>
+      <w:proofErr w:type="spellEnd"/>
+      <w:r>
+        <w:rPr>
+          <w:lang w:val="en-US"/>
+        </w:rPr>
+        <w:t>.</w:t>
       </w:r>
     </w:p>
     <w:p>
@@ -6442,7 +7287,21 @@
         <w:rPr>
           <w:lang w:val="en-US"/>
         </w:rPr>
-        <w:t>The task host notifies the TaskServer of task completion, and terminates.</w:t>
+        <w:t xml:space="preserve">The task host notifies the </w:t>
+      </w:r>
+      <w:proofErr w:type="spellStart"/>
+      <w:r>
+        <w:rPr>
+          <w:lang w:val="en-US"/>
+        </w:rPr>
+        <w:t>TaskServer</w:t>
+      </w:r>
+      <w:proofErr w:type="spellEnd"/>
+      <w:r>
+        <w:rPr>
+          <w:lang w:val="en-US"/>
+        </w:rPr>
+        <w:t xml:space="preserve"> of task completion, and terminates.</w:t>
       </w:r>
     </w:p>
     <w:p>
@@ -6460,7 +7319,35 @@
         <w:rPr>
           <w:lang w:val="en-US"/>
         </w:rPr>
-        <w:t>When the TaskServer gets the completion notification, it notifies the JobServer on the next heartbeat (if immediate completed task notification is enabled, a heartbeat is sent immediately without waiting for the timeout).</w:t>
+        <w:t xml:space="preserve">When the </w:t>
+      </w:r>
+      <w:proofErr w:type="spellStart"/>
+      <w:r>
+        <w:rPr>
+          <w:lang w:val="en-US"/>
+        </w:rPr>
+        <w:t>TaskServer</w:t>
+      </w:r>
+      <w:proofErr w:type="spellEnd"/>
+      <w:r>
+        <w:rPr>
+          <w:lang w:val="en-US"/>
+        </w:rPr>
+        <w:t xml:space="preserve"> gets the completion notification, it notifies the </w:t>
+      </w:r>
+      <w:proofErr w:type="spellStart"/>
+      <w:r>
+        <w:rPr>
+          <w:lang w:val="en-US"/>
+        </w:rPr>
+        <w:t>JobServer</w:t>
+      </w:r>
+      <w:proofErr w:type="spellEnd"/>
+      <w:r>
+        <w:rPr>
+          <w:lang w:val="en-US"/>
+        </w:rPr>
+        <w:t xml:space="preserve"> on the next heartbeat (if immediate completed task notification is enabled, a heartbeat is sent immediately without waiting for the timeout).</w:t>
       </w:r>
     </w:p>
     <w:p>
@@ -6490,7 +7377,49 @@
         <w:rPr>
           <w:lang w:val="en-US"/>
         </w:rPr>
-        <w:t>an error or terminated without notifying the TaskServer of success, the TaskServer notifies the JobServer of task failure, which will then reset the task to schedule it again. If too many task failures occur, the job is failed.</w:t>
+        <w:t xml:space="preserve">an error or terminated without notifying the </w:t>
+      </w:r>
+      <w:proofErr w:type="spellStart"/>
+      <w:r>
+        <w:rPr>
+          <w:lang w:val="en-US"/>
+        </w:rPr>
+        <w:t>TaskServer</w:t>
+      </w:r>
+      <w:proofErr w:type="spellEnd"/>
+      <w:r>
+        <w:rPr>
+          <w:lang w:val="en-US"/>
+        </w:rPr>
+        <w:t xml:space="preserve"> of success, the </w:t>
+      </w:r>
+      <w:proofErr w:type="spellStart"/>
+      <w:r>
+        <w:rPr>
+          <w:lang w:val="en-US"/>
+        </w:rPr>
+        <w:t>TaskServer</w:t>
+      </w:r>
+      <w:proofErr w:type="spellEnd"/>
+      <w:r>
+        <w:rPr>
+          <w:lang w:val="en-US"/>
+        </w:rPr>
+        <w:t xml:space="preserve"> notifies the </w:t>
+      </w:r>
+      <w:proofErr w:type="spellStart"/>
+      <w:r>
+        <w:rPr>
+          <w:lang w:val="en-US"/>
+        </w:rPr>
+        <w:t>JobServer</w:t>
+      </w:r>
+      <w:proofErr w:type="spellEnd"/>
+      <w:r>
+        <w:rPr>
+          <w:lang w:val="en-US"/>
+        </w:rPr>
+        <w:t xml:space="preserve"> of task failure, which will then reset the task to schedule it again. If too many task failures occur, the job is failed.</w:t>
       </w:r>
     </w:p>
     <w:p>
@@ -6508,7 +7437,63 @@
         <w:rPr>
           <w:lang w:val="en-US"/>
         </w:rPr>
-        <w:t>When a TaskServer notifies the JobServer it has finished a task, the JobServer runs the scheduler again to find new tasks to run on that TaskServer.</w:t>
+        <w:t xml:space="preserve">When a </w:t>
+      </w:r>
+      <w:proofErr w:type="spellStart"/>
+      <w:r>
+        <w:rPr>
+          <w:lang w:val="en-US"/>
+        </w:rPr>
+        <w:t>TaskServer</w:t>
+      </w:r>
+      <w:proofErr w:type="spellEnd"/>
+      <w:r>
+        <w:rPr>
+          <w:lang w:val="en-US"/>
+        </w:rPr>
+        <w:t xml:space="preserve"> notifies the </w:t>
+      </w:r>
+      <w:proofErr w:type="spellStart"/>
+      <w:r>
+        <w:rPr>
+          <w:lang w:val="en-US"/>
+        </w:rPr>
+        <w:t>JobServer</w:t>
+      </w:r>
+      <w:proofErr w:type="spellEnd"/>
+      <w:r>
+        <w:rPr>
+          <w:lang w:val="en-US"/>
+        </w:rPr>
+        <w:t xml:space="preserve"> it has finished a task, the </w:t>
+      </w:r>
+      <w:proofErr w:type="spellStart"/>
+      <w:r>
+        <w:rPr>
+          <w:lang w:val="en-US"/>
+        </w:rPr>
+        <w:t>JobServer</w:t>
+      </w:r>
+      <w:proofErr w:type="spellEnd"/>
+      <w:r>
+        <w:rPr>
+          <w:lang w:val="en-US"/>
+        </w:rPr>
+        <w:t xml:space="preserve"> runs the scheduler again to find new tasks to run on that </w:t>
+      </w:r>
+      <w:proofErr w:type="spellStart"/>
+      <w:r>
+        <w:rPr>
+          <w:lang w:val="en-US"/>
+        </w:rPr>
+        <w:t>TaskServer</w:t>
+      </w:r>
+      <w:proofErr w:type="spellEnd"/>
+      <w:r>
+        <w:rPr>
+          <w:lang w:val="en-US"/>
+        </w:rPr>
+        <w:t>.</w:t>
       </w:r>
     </w:p>
     <w:p>
@@ -6526,7 +7511,21 @@
         <w:rPr>
           <w:lang w:val="en-US"/>
         </w:rPr>
-        <w:t>The JobServer updates the state of the job, so that other tasks that depend on this task (for example, if the completed task had a file channel output the tasks of the receiving stage of that channel will periodically check which tasks are finished to retrieve their output). If enabled and applicable, a UDP task completion broadcast message is sent.</w:t>
+        <w:t xml:space="preserve">The </w:t>
+      </w:r>
+      <w:proofErr w:type="spellStart"/>
+      <w:r>
+        <w:rPr>
+          <w:lang w:val="en-US"/>
+        </w:rPr>
+        <w:t>JobServer</w:t>
+      </w:r>
+      <w:proofErr w:type="spellEnd"/>
+      <w:r>
+        <w:rPr>
+          <w:lang w:val="en-US"/>
+        </w:rPr>
+        <w:t xml:space="preserve"> updates the state of the job, so that other tasks that depend on this task (for example, if the completed task had a file channel output the tasks of the receiving stage of that channel will periodically check which tasks are finished to retrieve their output). If enabled and applicable, a UDP task completion broadcast message is sent.</w:t>
       </w:r>
     </w:p>
     <w:p>
@@ -6544,7 +7543,21 @@
         <w:rPr>
           <w:lang w:val="en-US"/>
         </w:rPr>
-        <w:t>When all tasks in a job have finished, a job cleanup command is sent to all TaskServers that ran tasks for the job so they can delete any temporary and intermediate files that still remain.</w:t>
+        <w:t xml:space="preserve">When all tasks in a job have finished, a job cleanup command is sent to all </w:t>
+      </w:r>
+      <w:proofErr w:type="spellStart"/>
+      <w:r>
+        <w:rPr>
+          <w:lang w:val="en-US"/>
+        </w:rPr>
+        <w:t>TaskServers</w:t>
+      </w:r>
+      <w:proofErr w:type="spellEnd"/>
+      <w:r>
+        <w:rPr>
+          <w:lang w:val="en-US"/>
+        </w:rPr>
+        <w:t xml:space="preserve"> that ran tasks for the job so they can delete any temporary and intermediate files that still remain.</w:t>
       </w:r>
     </w:p>
     <w:p>
@@ -6574,7 +7587,21 @@
         <w:rPr>
           <w:lang w:val="en-US"/>
         </w:rPr>
-        <w:t xml:space="preserve"> method returns once the job is finished, and JetShell terminates.</w:t>
+        <w:t xml:space="preserve"> method returns once the job is finished, and </w:t>
+      </w:r>
+      <w:proofErr w:type="spellStart"/>
+      <w:r>
+        <w:rPr>
+          <w:lang w:val="en-US"/>
+        </w:rPr>
+        <w:t>JetShell</w:t>
+      </w:r>
+      <w:proofErr w:type="spellEnd"/>
+      <w:r>
+        <w:rPr>
+          <w:lang w:val="en-US"/>
+        </w:rPr>
+        <w:t xml:space="preserve"> terminates.</w:t>
       </w:r>
     </w:p>
     <w:p>
@@ -6588,20 +7615,42 @@
         <w:rPr>
           <w:lang w:val="en-US"/>
         </w:rPr>
-        <w:t>Tutorial 2: advanced WordCount</w:t>
-      </w:r>
-    </w:p>
-    <w:p>
-      <w:pPr>
-        <w:rPr>
-          <w:lang w:val="en-US"/>
-        </w:rPr>
-      </w:pPr>
-      <w:r>
-        <w:rPr>
-          <w:lang w:val="en-US"/>
-        </w:rPr>
-        <w:t>Now that you have a better insight into how Jumbo works and some of its features, let’s create a more complicated job. We’ll create a new version of WordCount that:</w:t>
+        <w:t xml:space="preserve">Tutorial 2: advanced </w:t>
+      </w:r>
+      <w:proofErr w:type="spellStart"/>
+      <w:r>
+        <w:rPr>
+          <w:lang w:val="en-US"/>
+        </w:rPr>
+        <w:t>WordCount</w:t>
+      </w:r>
+      <w:proofErr w:type="spellEnd"/>
+    </w:p>
+    <w:p>
+      <w:pPr>
+        <w:rPr>
+          <w:lang w:val="en-US"/>
+        </w:rPr>
+      </w:pPr>
+      <w:r>
+        <w:rPr>
+          <w:lang w:val="en-US"/>
+        </w:rPr>
+        <w:t xml:space="preserve">Now that you have a better insight into how Jumbo works and some of its features, let’s create a more complicated job. We’ll create a new version of </w:t>
+      </w:r>
+      <w:proofErr w:type="spellStart"/>
+      <w:r>
+        <w:rPr>
+          <w:lang w:val="en-US"/>
+        </w:rPr>
+        <w:t>WordCount</w:t>
+      </w:r>
+      <w:proofErr w:type="spellEnd"/>
+      <w:r>
+        <w:rPr>
+          <w:lang w:val="en-US"/>
+        </w:rPr>
+        <w:t xml:space="preserve"> that:</w:t>
       </w:r>
     </w:p>
     <w:p>
@@ -6692,13 +7741,41 @@
         <w:rPr>
           <w:lang w:val="en-US"/>
         </w:rPr>
-        <w:t xml:space="preserve">file called AdvancedWordCount.cs in the project we created above (or create a new project using the same method, if you prefer). We’ll create a </w:t>
-      </w:r>
-      <w:r>
-        <w:rPr>
-          <w:lang w:val="en-US"/>
-        </w:rPr>
-        <w:t xml:space="preserve">class called AdvancedWordCount in </w:t>
+        <w:t xml:space="preserve">file called </w:t>
+      </w:r>
+      <w:proofErr w:type="spellStart"/>
+      <w:r>
+        <w:rPr>
+          <w:lang w:val="en-US"/>
+        </w:rPr>
+        <w:t>AdvancedWordCount.cs</w:t>
+      </w:r>
+      <w:proofErr w:type="spellEnd"/>
+      <w:r>
+        <w:rPr>
+          <w:lang w:val="en-US"/>
+        </w:rPr>
+        <w:t xml:space="preserve"> in the project we created above (or create a new project using the same method, if you prefer). We’ll create a </w:t>
+      </w:r>
+      <w:r>
+        <w:rPr>
+          <w:lang w:val="en-US"/>
+        </w:rPr>
+        <w:t xml:space="preserve">class called </w:t>
+      </w:r>
+      <w:proofErr w:type="spellStart"/>
+      <w:r>
+        <w:rPr>
+          <w:lang w:val="en-US"/>
+        </w:rPr>
+        <w:t>AdvancedWordCount</w:t>
+      </w:r>
+      <w:proofErr w:type="spellEnd"/>
+      <w:r>
+        <w:rPr>
+          <w:lang w:val="en-US"/>
+        </w:rPr>
+        <w:t xml:space="preserve"> in </w:t>
       </w:r>
       <w:r>
         <w:rPr>
@@ -6843,20 +7920,48 @@
         <w:rPr>
           <w:lang w:val="en-US"/>
         </w:rPr>
-        <w:t>Note that I’ve added a description to the class, which will be displayed by JetShell.</w:t>
-      </w:r>
-    </w:p>
-    <w:p>
-      <w:pPr>
-        <w:rPr>
-          <w:lang w:val="en-US"/>
-        </w:rPr>
-      </w:pPr>
-      <w:r>
-        <w:rPr>
-          <w:lang w:val="en-US"/>
-        </w:rPr>
-        <w:t xml:space="preserve">This version of WordCount will have </w:t>
+        <w:t xml:space="preserve">Note that I’ve added a description to the class, which will be displayed by </w:t>
+      </w:r>
+      <w:proofErr w:type="spellStart"/>
+      <w:r>
+        <w:rPr>
+          <w:lang w:val="en-US"/>
+        </w:rPr>
+        <w:t>JetShell</w:t>
+      </w:r>
+      <w:proofErr w:type="spellEnd"/>
+      <w:r>
+        <w:rPr>
+          <w:lang w:val="en-US"/>
+        </w:rPr>
+        <w:t>.</w:t>
+      </w:r>
+    </w:p>
+    <w:p>
+      <w:pPr>
+        <w:rPr>
+          <w:lang w:val="en-US"/>
+        </w:rPr>
+      </w:pPr>
+      <w:r>
+        <w:rPr>
+          <w:lang w:val="en-US"/>
+        </w:rPr>
+        <w:t xml:space="preserve">This version of </w:t>
+      </w:r>
+      <w:proofErr w:type="spellStart"/>
+      <w:r>
+        <w:rPr>
+          <w:lang w:val="en-US"/>
+        </w:rPr>
+        <w:t>WordCount</w:t>
+      </w:r>
+      <w:proofErr w:type="spellEnd"/>
+      <w:r>
+        <w:rPr>
+          <w:lang w:val="en-US"/>
+        </w:rPr>
+        <w:t xml:space="preserve"> will have </w:t>
       </w:r>
       <w:r>
         <w:rPr>
@@ -6947,7 +8052,21 @@
           <w:lang w:val="en-US"/>
         </w:rPr>
         <w:lastRenderedPageBreak/>
-        <w:t>Besides the input and output path, we also have a switch argument that indicates whether or not to use case-insensitive comparisons on the word, and finally a parameter that specifies a text file containing a list of patterns to ignore. Note that I’ve added descriptions to all of these, which will be used by JetShell when displaying command line usage information for the job.</w:t>
+        <w:t xml:space="preserve">Besides the input and output path, we also have a switch argument that indicates whether or not to use case-insensitive comparisons on the word, and finally a parameter that specifies a text file containing a list of patterns to ignore. Note that I’ve added descriptions to all of these, which will be used by </w:t>
+      </w:r>
+      <w:proofErr w:type="spellStart"/>
+      <w:r>
+        <w:rPr>
+          <w:lang w:val="en-US"/>
+        </w:rPr>
+        <w:t>JetShell</w:t>
+      </w:r>
+      <w:proofErr w:type="spellEnd"/>
+      <w:r>
+        <w:rPr>
+          <w:lang w:val="en-US"/>
+        </w:rPr>
+        <w:t xml:space="preserve"> when displaying command line usage information for the job.</w:t>
       </w:r>
     </w:p>
     <w:p>
@@ -6962,11 +8081,33 @@
         </w:rPr>
         <w:t xml:space="preserve">The </w:t>
       </w:r>
-      <w:r>
-        <w:rPr>
-          <w:lang w:val="en-US"/>
-        </w:rPr>
-        <w:t>CaseInsensitive and IgnorePatternsFile properties</w:t>
+      <w:proofErr w:type="spellStart"/>
+      <w:r>
+        <w:rPr>
+          <w:lang w:val="en-US"/>
+        </w:rPr>
+        <w:t>CaseInsensitive</w:t>
+      </w:r>
+      <w:proofErr w:type="spellEnd"/>
+      <w:r>
+        <w:rPr>
+          <w:lang w:val="en-US"/>
+        </w:rPr>
+        <w:t xml:space="preserve"> and </w:t>
+      </w:r>
+      <w:proofErr w:type="spellStart"/>
+      <w:r>
+        <w:rPr>
+          <w:lang w:val="en-US"/>
+        </w:rPr>
+        <w:t>IgnorePatternsFile</w:t>
+      </w:r>
+      <w:proofErr w:type="spellEnd"/>
+      <w:r>
+        <w:rPr>
+          <w:lang w:val="en-US"/>
+        </w:rPr>
+        <w:t xml:space="preserve"> properties</w:t>
       </w:r>
       <w:r>
         <w:rPr>
@@ -6996,7 +8137,21 @@
         <w:rPr>
           <w:lang w:val="en-US"/>
         </w:rPr>
-        <w:t xml:space="preserve"> applied. While you can manually add job settings via the JobBuilder.Settings property, for convenience </w:t>
+        <w:t xml:space="preserve"> applied. While you can manually add job settings via the </w:t>
+      </w:r>
+      <w:proofErr w:type="spellStart"/>
+      <w:r>
+        <w:rPr>
+          <w:lang w:val="en-US"/>
+        </w:rPr>
+        <w:t>JobBuilder.Settings</w:t>
+      </w:r>
+      <w:proofErr w:type="spellEnd"/>
+      <w:r>
+        <w:rPr>
+          <w:lang w:val="en-US"/>
+        </w:rPr>
+        <w:t xml:space="preserve"> property, for convenience </w:t>
       </w:r>
       <w:r>
         <w:rPr>
@@ -7020,7 +8175,21 @@
         <w:rPr>
           <w:lang w:val="en-US"/>
         </w:rPr>
-        <w:t xml:space="preserve"> to the job settings, using ClassName.PropertyName as the setting’s key. This allows our tasks to get </w:t>
+        <w:t xml:space="preserve"> to the job settings, using </w:t>
+      </w:r>
+      <w:proofErr w:type="spellStart"/>
+      <w:r>
+        <w:rPr>
+          <w:lang w:val="en-US"/>
+        </w:rPr>
+        <w:t>ClassName.PropertyName</w:t>
+      </w:r>
+      <w:proofErr w:type="spellEnd"/>
+      <w:r>
+        <w:rPr>
+          <w:lang w:val="en-US"/>
+        </w:rPr>
+        <w:t xml:space="preserve"> as the setting’s key. This allows our tasks to get </w:t>
       </w:r>
       <w:r>
         <w:rPr>
@@ -7122,7 +8291,21 @@
         <w:rPr>
           <w:lang w:val="en-US"/>
         </w:rPr>
-        <w:t xml:space="preserve"> Note that I’ve applied the AllowRecordReuseAttribute to the method, to tell Jumbo it’s okay to reuse record object instances for the input, which improves performance by reducing object creation.</w:t>
+        <w:t xml:space="preserve"> Note that I’ve applied the </w:t>
+      </w:r>
+      <w:proofErr w:type="spellStart"/>
+      <w:r>
+        <w:rPr>
+          <w:lang w:val="en-US"/>
+        </w:rPr>
+        <w:t>AllowRecordReuseAttribute</w:t>
+      </w:r>
+      <w:proofErr w:type="spellEnd"/>
+      <w:r>
+        <w:rPr>
+          <w:lang w:val="en-US"/>
+        </w:rPr>
+        <w:t xml:space="preserve"> to the method, to tell Jumbo it’s okay to reuse record object instances for the input, which improves performance by reducing object creation.</w:t>
       </w:r>
     </w:p>
     <w:p>
@@ -7233,7 +8416,21 @@
         <w:rPr>
           <w:lang w:val="en-US"/>
         </w:rPr>
-        <w:t>We’ll get back to the details of the GetIgnorePattern function in a bit.</w:t>
+        <w:t xml:space="preserve">We’ll get back to the details of the </w:t>
+      </w:r>
+      <w:proofErr w:type="spellStart"/>
+      <w:r>
+        <w:rPr>
+          <w:lang w:val="en-US"/>
+        </w:rPr>
+        <w:t>GetIgnorePattern</w:t>
+      </w:r>
+      <w:proofErr w:type="spellEnd"/>
+      <w:r>
+        <w:rPr>
+          <w:lang w:val="en-US"/>
+        </w:rPr>
+        <w:t xml:space="preserve"> function in a bit.</w:t>
       </w:r>
     </w:p>
     <w:p>
@@ -7422,7 +8619,21 @@
         <w:rPr>
           <w:lang w:val="en-US"/>
         </w:rPr>
-        <w:t xml:space="preserve">This basically does the same thing as the map function from our first version of WordCount, except it removes words from the line that match the ignore pattern, and reuses the same instance of </w:t>
+        <w:t xml:space="preserve">This basically does the same thing as the map function from our first version of </w:t>
+      </w:r>
+      <w:proofErr w:type="spellStart"/>
+      <w:r>
+        <w:rPr>
+          <w:lang w:val="en-US"/>
+        </w:rPr>
+        <w:t>WordCount</w:t>
+      </w:r>
+      <w:proofErr w:type="spellEnd"/>
+      <w:r>
+        <w:rPr>
+          <w:lang w:val="en-US"/>
+        </w:rPr>
+        <w:t xml:space="preserve">, except it removes words from the line that match the ignore pattern, and reuses the same instance of </w:t>
       </w:r>
       <w:r>
         <w:rPr>
@@ -7447,7 +8658,21 @@
         <w:rPr>
           <w:lang w:val="en-US"/>
         </w:rPr>
-        <w:t>Let’s look at that GetIgnorePattern function, which loads the ignore patterns file:</w:t>
+        <w:t xml:space="preserve">Let’s look at that </w:t>
+      </w:r>
+      <w:proofErr w:type="spellStart"/>
+      <w:r>
+        <w:rPr>
+          <w:lang w:val="en-US"/>
+        </w:rPr>
+        <w:t>GetIgnorePattern</w:t>
+      </w:r>
+      <w:proofErr w:type="spellEnd"/>
+      <w:r>
+        <w:rPr>
+          <w:lang w:val="en-US"/>
+        </w:rPr>
+        <w:t xml:space="preserve"> function, which loads the ignore patterns file:</w:t>
       </w:r>
     </w:p>
     <w:p>
@@ -7690,7 +8915,21 @@
         <w:rPr>
           <w:lang w:val="en-US"/>
         </w:rPr>
-        <w:t xml:space="preserve">), and the AllowRecordReuse attribute. Allowing record reuse for an aggregation function is safe as long as the types of the key and value are either value types or implement </w:t>
+        <w:t xml:space="preserve">), and the </w:t>
+      </w:r>
+      <w:proofErr w:type="spellStart"/>
+      <w:r>
+        <w:rPr>
+          <w:lang w:val="en-US"/>
+        </w:rPr>
+        <w:t>AllowRecordReuse</w:t>
+      </w:r>
+      <w:proofErr w:type="spellEnd"/>
+      <w:r>
+        <w:rPr>
+          <w:lang w:val="en-US"/>
+        </w:rPr>
+        <w:t xml:space="preserve"> attribute. Allowing record reuse for an aggregation function is safe as long as the types of the key and value are either value types or implement </w:t>
       </w:r>
       <w:r>
         <w:rPr>
@@ -7751,7 +8990,21 @@
         <w:rPr>
           <w:lang w:val="en-US"/>
         </w:rPr>
-        <w:t>In this version of WordCount, we want to sort the result by descending word frequency. However, word frequency is the value of the key/value pair, and the default comparer for Pair sorts by key. We could write a custom comparer, but it’s easier to add an additional stage that inverts the key and value:</w:t>
+        <w:t xml:space="preserve">In this version of </w:t>
+      </w:r>
+      <w:proofErr w:type="spellStart"/>
+      <w:r>
+        <w:rPr>
+          <w:lang w:val="en-US"/>
+        </w:rPr>
+        <w:t>WordCount</w:t>
+      </w:r>
+      <w:proofErr w:type="spellEnd"/>
+      <w:r>
+        <w:rPr>
+          <w:lang w:val="en-US"/>
+        </w:rPr>
+        <w:t>, we want to sort the result by descending word frequency. However, word frequency is the value of the key/value pair, and the default comparer for Pair sorts by key. We could write a custom comparer, but it’s easier to add an additional stage that inverts the key and value:</w:t>
       </w:r>
     </w:p>
     <w:p>
@@ -7833,7 +9086,21 @@
         <w:rPr>
           <w:lang w:val="en-US"/>
         </w:rPr>
-        <w:t>Next, we have to implement the BuildJob function:</w:t>
+        <w:t xml:space="preserve">Next, we have to implement the </w:t>
+      </w:r>
+      <w:proofErr w:type="spellStart"/>
+      <w:r>
+        <w:rPr>
+          <w:lang w:val="en-US"/>
+        </w:rPr>
+        <w:t>BuildJob</w:t>
+      </w:r>
+      <w:proofErr w:type="spellEnd"/>
+      <w:r>
+        <w:rPr>
+          <w:lang w:val="en-US"/>
+        </w:rPr>
+        <w:t xml:space="preserve"> function:</w:t>
       </w:r>
     </w:p>
     <w:p>
@@ -7926,20 +9193,62 @@
         <w:rPr>
           <w:lang w:val="en-US"/>
         </w:rPr>
-        <w:t xml:space="preserve"> for the first operation. We’re also assigning an explicit stage ID, which makes the job progress in JetShell and the Jet web administration application look a bit nicer than using the auto-generated stage ID (which you may have noticed was MapWordsTaskStage for this stage in the previous example).</w:t>
-      </w:r>
-    </w:p>
-    <w:p>
-      <w:pPr>
-        <w:rPr>
-          <w:lang w:val="en-US"/>
-        </w:rPr>
-      </w:pPr>
-      <w:r>
-        <w:rPr>
-          <w:lang w:val="en-US"/>
-        </w:rPr>
-        <w:t xml:space="preserve">Since we want to support case-insensitive comparisons, we need to select which comparer to use for aggregation based on the </w:t>
+        <w:t xml:space="preserve"> for the first operation. We’re also assigning an explicit stage ID, which makes the job progress in </w:t>
+      </w:r>
+      <w:proofErr w:type="spellStart"/>
+      <w:r>
+        <w:rPr>
+          <w:lang w:val="en-US"/>
+        </w:rPr>
+        <w:t>JetShell</w:t>
+      </w:r>
+      <w:proofErr w:type="spellEnd"/>
+      <w:r>
+        <w:rPr>
+          <w:lang w:val="en-US"/>
+        </w:rPr>
+        <w:t xml:space="preserve"> and the Jet web administration application look a bit nicer than using the auto-generated stage ID (which you may have noticed was </w:t>
+      </w:r>
+      <w:proofErr w:type="spellStart"/>
+      <w:r>
+        <w:rPr>
+          <w:lang w:val="en-US"/>
+        </w:rPr>
+        <w:t>MapWordsTaskStage</w:t>
+      </w:r>
+      <w:proofErr w:type="spellEnd"/>
+      <w:r>
+        <w:rPr>
+          <w:lang w:val="en-US"/>
+        </w:rPr>
+        <w:t xml:space="preserve"> for this stage in the previous example).</w:t>
+      </w:r>
+    </w:p>
+    <w:p>
+      <w:pPr>
+        <w:rPr>
+          <w:lang w:val="en-US"/>
+        </w:rPr>
+      </w:pPr>
+      <w:r>
+        <w:rPr>
+          <w:lang w:val="en-US"/>
+        </w:rPr>
+        <w:t xml:space="preserve">Since we want to support case-insensitive comparisons, we need to select which </w:t>
+      </w:r>
+      <w:proofErr w:type="spellStart"/>
+      <w:r>
+        <w:rPr>
+          <w:lang w:val="en-US"/>
+        </w:rPr>
+        <w:t>comparer</w:t>
+      </w:r>
+      <w:proofErr w:type="spellEnd"/>
+      <w:r>
+        <w:rPr>
+          <w:lang w:val="en-US"/>
+        </w:rPr>
+        <w:t xml:space="preserve"> to use for aggregation based on the </w:t>
       </w:r>
       <w:r>
         <w:rPr>
@@ -7978,7 +9287,21 @@
         <w:rPr>
           <w:lang w:val="en-US"/>
         </w:rPr>
-        <w:t>Now add the aggregation step to the JobBuilder:</w:t>
+        <w:t xml:space="preserve">Now add the aggregation step to the </w:t>
+      </w:r>
+      <w:proofErr w:type="spellStart"/>
+      <w:r>
+        <w:rPr>
+          <w:lang w:val="en-US"/>
+        </w:rPr>
+        <w:t>JobBuilder</w:t>
+      </w:r>
+      <w:proofErr w:type="spellEnd"/>
+      <w:r>
+        <w:rPr>
+          <w:lang w:val="en-US"/>
+        </w:rPr>
+        <w:t>:</w:t>
       </w:r>
     </w:p>
     <w:p>
@@ -8081,7 +9404,21 @@
         <w:rPr>
           <w:lang w:val="en-US"/>
         </w:rPr>
-        <w:t xml:space="preserve">Because this is a simple map function applied to each of the output records of the WordCountAggregation stage, there really is no sense in re-partitioning and re-shuffling the records. </w:t>
+        <w:t xml:space="preserve">Because this is a simple map function applied to each of the output records of the </w:t>
+      </w:r>
+      <w:proofErr w:type="spellStart"/>
+      <w:r>
+        <w:rPr>
+          <w:lang w:val="en-US"/>
+        </w:rPr>
+        <w:t>WordCountAggregation</w:t>
+      </w:r>
+      <w:proofErr w:type="spellEnd"/>
+      <w:r>
+        <w:rPr>
+          <w:lang w:val="en-US"/>
+        </w:rPr>
+        <w:t xml:space="preserve"> stage, there really is no sense in re-partitioning and re-shuffling the records. </w:t>
       </w:r>
       <w:r>
         <w:rPr>
@@ -8094,7 +9431,21 @@
         <w:rPr>
           <w:lang w:val="en-US"/>
         </w:rPr>
-        <w:t xml:space="preserve"> in the same process that’s running the WordCountAggregation task.</w:t>
+        <w:t xml:space="preserve"> in the same process that’s running the </w:t>
+      </w:r>
+      <w:proofErr w:type="spellStart"/>
+      <w:r>
+        <w:rPr>
+          <w:lang w:val="en-US"/>
+        </w:rPr>
+        <w:t>WordCountAggregation</w:t>
+      </w:r>
+      <w:proofErr w:type="spellEnd"/>
+      <w:r>
+        <w:rPr>
+          <w:lang w:val="en-US"/>
+        </w:rPr>
+        <w:t xml:space="preserve"> task.</w:t>
       </w:r>
     </w:p>
     <w:p>
@@ -8939,7 +10290,21 @@
         <w:rPr>
           <w:lang w:val="en-US"/>
         </w:rPr>
-        <w:t>Now, when we inspect the assembly using JetShell, you should see the following:</w:t>
+        <w:t xml:space="preserve">Now, when we inspect the assembly using </w:t>
+      </w:r>
+      <w:proofErr w:type="spellStart"/>
+      <w:r>
+        <w:rPr>
+          <w:lang w:val="en-US"/>
+        </w:rPr>
+        <w:t>JetShell</w:t>
+      </w:r>
+      <w:proofErr w:type="spellEnd"/>
+      <w:r>
+        <w:rPr>
+          <w:lang w:val="en-US"/>
+        </w:rPr>
+        <w:t>, you should see the following:</w:t>
       </w:r>
     </w:p>
     <w:p>
@@ -8956,7 +10321,13 @@
         <w:t xml:space="preserve"> job </w:t>
       </w:r>
       <w:r>
-        <w:t>~/JumboSample/bin/Debug/netcoreapp3.0/JumboSample.dll</w:t>
+        <w:t>~/JumboSample/bin/Debug/</w:t>
+      </w:r>
+      <w:r>
+        <w:t>net5.0</w:t>
+      </w:r>
+      <w:r>
+        <w:t>/JumboSample.dll</w:t>
       </w:r>
       <w:r>
         <w:t xml:space="preserve"> </w:t>
@@ -9001,21 +10372,21 @@
         <w:br/>
       </w:r>
       <w:r>
+        <w:br/>
+        <w:t xml:space="preserve">    WordCount</w:t>
+      </w:r>
+    </w:p>
+    <w:p>
+      <w:pPr>
+        <w:rPr>
+          <w:lang w:val="en-US"/>
+        </w:rPr>
+      </w:pPr>
+      <w:r>
+        <w:rPr>
+          <w:lang w:val="en-US"/>
+        </w:rPr>
         <w:lastRenderedPageBreak/>
-        <w:br/>
-        <w:t xml:space="preserve">    WordCount</w:t>
-      </w:r>
-    </w:p>
-    <w:p>
-      <w:pPr>
-        <w:rPr>
-          <w:lang w:val="en-US"/>
-        </w:rPr>
-      </w:pPr>
-      <w:r>
-        <w:rPr>
-          <w:lang w:val="en-US"/>
-        </w:rPr>
         <w:t>Note how the description of the job was included in the output.</w:t>
       </w:r>
     </w:p>
@@ -9046,7 +10417,13 @@
         <w:t xml:space="preserve"> job </w:t>
       </w:r>
       <w:r>
-        <w:t>~/JumboSample/bin/Debug/netcoreapp3.0/JumboSample.dll</w:t>
+        <w:t>~/JumboSample/bin/Debug/</w:t>
+      </w:r>
+      <w:r>
+        <w:t>net5.0</w:t>
+      </w:r>
+      <w:r>
+        <w:t>/JumboSample.dll</w:t>
       </w:r>
       <w:r>
         <w:t xml:space="preserve"> advancedwordcount</w:t>
@@ -9214,17 +10591,38 @@
         <w:br/>
       </w:r>
       <w:r>
-        <w:t xml:space="preserve">        system being created. If the OverwriteOutput switch is </w:t>
+        <w:t xml:space="preserve">        system being created. If the OverwriteOutput switch is specified, the</w:t>
+      </w:r>
+      <w:r>
+        <w:br/>
+      </w:r>
+      <w:r>
+        <w:t xml:space="preserve">        output directory will still be erased!</w:t>
+      </w:r>
+      <w:r>
+        <w:br/>
+      </w:r>
+      <w:r>
+        <w:t xml:space="preserve">        </w:t>
+      </w:r>
+      <w:r>
+        <w:br/>
       </w:r>
       <w:r>
         <w:lastRenderedPageBreak/>
-        <w:t>specified, the</w:t>
-      </w:r>
-      <w:r>
-        <w:br/>
-      </w:r>
-      <w:r>
-        <w:t xml:space="preserve">        output directory will still be erased!</w:t>
+        <w:t xml:space="preserve">    -IgnorePatternsFile &lt;String&gt;</w:t>
+      </w:r>
+      <w:r>
+        <w:br/>
+      </w:r>
+      <w:r>
+        <w:t xml:space="preserve">        The path of a file containing regular expression patterns that define</w:t>
+      </w:r>
+      <w:r>
+        <w:br/>
+      </w:r>
+      <w:r>
+        <w:t xml:space="preserve">        text that should be ignored while counting.</w:t>
       </w:r>
       <w:r>
         <w:br/>
@@ -9236,19 +10634,13 @@
         <w:br/>
       </w:r>
       <w:r>
-        <w:t xml:space="preserve">    -IgnorePatternsFile &lt;String&gt;</w:t>
-      </w:r>
-      <w:r>
-        <w:br/>
-      </w:r>
-      <w:r>
-        <w:t xml:space="preserve">        The path of a file containing regular expression patterns that define</w:t>
-      </w:r>
-      <w:r>
-        <w:br/>
-      </w:r>
-      <w:r>
-        <w:t xml:space="preserve">        text that should be ignored while counting.</w:t>
+        <w:t xml:space="preserve">    -Interactive [&lt;Boolean&gt;]</w:t>
+      </w:r>
+      <w:r>
+        <w:br/>
+      </w:r>
+      <w:r>
+        <w:t xml:space="preserve">        Wait for user confirmation before starting the job and before exiting.</w:t>
       </w:r>
       <w:r>
         <w:br/>
@@ -9260,13 +10652,13 @@
         <w:br/>
       </w:r>
       <w:r>
-        <w:t xml:space="preserve">    -Interactive [&lt;Boolean&gt;]</w:t>
-      </w:r>
-      <w:r>
-        <w:br/>
-      </w:r>
-      <w:r>
-        <w:t xml:space="preserve">        Wait for user confirmation before starting the job and before exiting.</w:t>
+        <w:t xml:space="preserve">    -OverwriteOutput [&lt;Boolean&gt;]</w:t>
+      </w:r>
+      <w:r>
+        <w:br/>
+      </w:r>
+      <w:r>
+        <w:t xml:space="preserve">        Delete the output directory before running the job, if it exists.</w:t>
       </w:r>
       <w:r>
         <w:br/>
@@ -9278,13 +10670,43 @@
         <w:br/>
       </w:r>
       <w:r>
-        <w:t xml:space="preserve">    -OverwriteOutput [&lt;Boolean&gt;]</w:t>
-      </w:r>
-      <w:r>
-        <w:br/>
-      </w:r>
-      <w:r>
-        <w:t xml:space="preserve">        Delete the output directory before running the job, if it exists.</w:t>
+        <w:t xml:space="preserve">    -Property &lt;[Stage:]Property=Value&gt;</w:t>
+      </w:r>
+      <w:r>
+        <w:br/>
+      </w:r>
+      <w:r>
+        <w:t xml:space="preserve">        Modifies the value of one of the properties in the job configuration</w:t>
+      </w:r>
+      <w:r>
+        <w:br/>
+      </w:r>
+      <w:r>
+        <w:t xml:space="preserve">        after the job has been created. Uses the format "PropertyName=value"</w:t>
+      </w:r>
+      <w:r>
+        <w:br/>
+      </w:r>
+      <w:r>
+        <w:t xml:space="preserve">        or "CompoundStageId:PropertyName=value". You can access properties</w:t>
+      </w:r>
+      <w:r>
+        <w:br/>
+      </w:r>
+      <w:r>
+        <w:t xml:space="preserve">        more than one level deep, e.g.</w:t>
+      </w:r>
+      <w:r>
+        <w:br/>
+      </w:r>
+      <w:r>
+        <w:t xml:space="preserve">        "MyStage:OutputChannel.PartitionsPerTask=2". Can be specified more</w:t>
+      </w:r>
+      <w:r>
+        <w:br/>
+      </w:r>
+      <w:r>
+        <w:t xml:space="preserve">        than once.</w:t>
       </w:r>
       <w:r>
         <w:br/>
@@ -9296,43 +10718,13 @@
         <w:br/>
       </w:r>
       <w:r>
-        <w:t xml:space="preserve">    -Property &lt;[Stage:]Property=Value&gt;</w:t>
-      </w:r>
-      <w:r>
-        <w:br/>
-      </w:r>
-      <w:r>
-        <w:t xml:space="preserve">        Modifies the value of one of the properties in the job configuration</w:t>
-      </w:r>
-      <w:r>
-        <w:br/>
-      </w:r>
-      <w:r>
-        <w:t xml:space="preserve">        after the job has been created. Uses the format "PropertyName=value"</w:t>
-      </w:r>
-      <w:r>
-        <w:br/>
-      </w:r>
-      <w:r>
-        <w:t xml:space="preserve">        or "CompoundStageId:PropertyName=value". You can access properties</w:t>
-      </w:r>
-      <w:r>
-        <w:br/>
-      </w:r>
-      <w:r>
-        <w:t xml:space="preserve">        more than one level deep, e.g.</w:t>
-      </w:r>
-      <w:r>
-        <w:br/>
-      </w:r>
-      <w:r>
-        <w:t xml:space="preserve">        "MyStage:OutputChannel.PartitionsPerTask=2". Can be specified more</w:t>
-      </w:r>
-      <w:r>
-        <w:br/>
-      </w:r>
-      <w:r>
-        <w:t xml:space="preserve">        than once.</w:t>
+        <w:t xml:space="preserve">    -ReplicationFactor &lt;Int32&gt;</w:t>
+      </w:r>
+      <w:r>
+        <w:br/>
+      </w:r>
+      <w:r>
+        <w:t xml:space="preserve">        Replication factor of the job's output files.</w:t>
       </w:r>
       <w:r>
         <w:br/>
@@ -9344,24 +10736,6 @@
         <w:br/>
       </w:r>
       <w:r>
-        <w:t xml:space="preserve">    -ReplicationFactor &lt;Int32&gt;</w:t>
-      </w:r>
-      <w:r>
-        <w:br/>
-      </w:r>
-      <w:r>
-        <w:t xml:space="preserve">        Replication factor of the job's output files.</w:t>
-      </w:r>
-      <w:r>
-        <w:br/>
-      </w:r>
-      <w:r>
-        <w:t xml:space="preserve">        </w:t>
-      </w:r>
-      <w:r>
-        <w:br/>
-      </w:r>
-      <w:r>
         <w:t xml:space="preserve">    -Setting &lt;[Stage:]Setting=Value&gt;</w:t>
       </w:r>
       <w:r>
@@ -9432,37 +10806,216 @@
         <w:pStyle w:val="Sample"/>
       </w:pPr>
       <w:r>
+        <w:t>\b</w:t>
+      </w:r>
+      <w:r>
+        <w:t>Ishmael</w:t>
+      </w:r>
+      <w:r>
+        <w:t>\b</w:t>
+      </w:r>
+      <w:r>
+        <w:br/>
+        <w:t>\b</w:t>
+      </w:r>
+      <w:r>
+        <w:t>wh.*</w:t>
+      </w:r>
+      <w:r>
+        <w:t>\b</w:t>
+      </w:r>
+    </w:p>
+    <w:p>
+      <w:pPr>
+        <w:rPr>
+          <w:lang w:val="en-US"/>
+        </w:rPr>
+      </w:pPr>
+      <w:r>
+        <w:rPr>
+          <w:lang w:val="en-US"/>
+        </w:rPr>
+        <w:t>This will ignore the word “Ishmael”, and any word starting with “</w:t>
+      </w:r>
+      <w:proofErr w:type="spellStart"/>
+      <w:r>
+        <w:rPr>
+          <w:lang w:val="en-US"/>
+        </w:rPr>
+        <w:t>wh</w:t>
+      </w:r>
+      <w:proofErr w:type="spellEnd"/>
+      <w:r>
+        <w:rPr>
+          <w:lang w:val="en-US"/>
+        </w:rPr>
+        <w:t>” (like “whale”).</w:t>
+      </w:r>
+    </w:p>
+    <w:p>
+      <w:pPr>
+        <w:pStyle w:val="Sample"/>
+      </w:pPr>
+      <w:r>
         <w:lastRenderedPageBreak/>
-        <w:t>\b</w:t>
-      </w:r>
-      <w:r>
-        <w:t>Ishmael</w:t>
-      </w:r>
-      <w:r>
-        <w:t>\b</w:t>
-      </w:r>
-      <w:r>
-        <w:br/>
-        <w:t>\b</w:t>
-      </w:r>
-      <w:r>
-        <w:t>wh.*</w:t>
-      </w:r>
-      <w:r>
-        <w:t>\b</w:t>
-      </w:r>
-    </w:p>
-    <w:p>
-      <w:pPr>
-        <w:rPr>
-          <w:lang w:val="en-US"/>
-        </w:rPr>
-      </w:pPr>
-      <w:r>
-        <w:rPr>
-          <w:lang w:val="en-US"/>
-        </w:rPr>
-        <w:t>This will ignore the word “Ishmael”, and any word starting with “wh” (like “whale”).</w:t>
+        <w:t>&gt; ./</w:t>
+      </w:r>
+      <w:r>
+        <w:t>JetShell.ps1</w:t>
+      </w:r>
+      <w:r>
+        <w:t xml:space="preserve"> job </w:t>
+      </w:r>
+      <w:r>
+        <w:t>~/JumboSample/bin/Debug/</w:t>
+      </w:r>
+      <w:r>
+        <w:t>net5.0</w:t>
+      </w:r>
+      <w:r>
+        <w:t>/JumboSample.dll</w:t>
+      </w:r>
+      <w:r>
+        <w:t xml:space="preserve"> advancedwordcount /mobydick.txt /sampleoutput -ignorepatternsfile /ignore.txt -caseinsensitive -overwriteoutput</w:t>
+      </w:r>
+      <w:r>
+        <w:br/>
+      </w:r>
+      <w:r>
+        <w:t>237 [1] INFO Ookii.Jumbo.Jet.Jobs.JobRunnerInfo (null) - Created job runner for job AdvancedWordCount, InputPath = /mobydick.txt, OutputPath = /sampleoutput, CaseInsensitive = True, IgnorePatternsFile = /ignore.txt, OverwriteOutput = True</w:t>
+      </w:r>
+      <w:r>
+        <w:br/>
+      </w:r>
+      <w:r>
+        <w:t>430 [1] INFO Ookii.Jumbo.Jet.JetClient (null) - Saving job configuration to DFS file /JumboJet/job_{c44c00b5-5168-49ea-beb7-b8b68eb8374e}/job.xml.</w:t>
+      </w:r>
+      <w:r>
+        <w:br/>
+      </w:r>
+      <w:r>
+        <w:t xml:space="preserve">665 [1] INFO Ookii.Jumbo.Jet.JetClient (null) - Uploading local file </w:t>
+      </w:r>
+      <w:r>
+        <w:t>/home/sgroot/JumboSample/bin/Debug/</w:t>
+      </w:r>
+      <w:r>
+        <w:t>net5.0</w:t>
+      </w:r>
+      <w:r>
+        <w:t>/JumboSample.dll</w:t>
+      </w:r>
+      <w:r>
+        <w:t xml:space="preserve"> to DFS directory /JumboJet/job_{c44c00b5-5168-49ea-beb7-b8b68eb8374e}.</w:t>
+      </w:r>
+      <w:r>
+        <w:br/>
+      </w:r>
+      <w:r>
+        <w:t>713 [1] INFO Ookii.Jumbo.Jet.JetClient (null) - Uploading local file /tmp/Ookii.Jumbo.Jet.Generated.8feaf9721e2a462490336d9a7891163a.dll to DFS directory /JumboJet/job_{c44c00b5-5168-49ea-beb7-b8b68eb8374e}.</w:t>
+      </w:r>
+      <w:r>
+        <w:br/>
+      </w:r>
+      <w:r>
+        <w:t>782 [1] INFO Ookii.Jumbo.Jet.JetClient (null) - Running job c44c00b5-5168-49ea-beb7-b8b68eb8374e.</w:t>
+      </w:r>
+      <w:r>
+        <w:br/>
+      </w:r>
+      <w:r>
+        <w:t>0.0 %; finished: 0/2 tasks; WordCountAggregation: 0.0 %; WordCountOutput: 0.0 %</w:t>
+      </w:r>
+      <w:r>
+        <w:br/>
+      </w:r>
+      <w:r>
+        <w:t>50.0 %; finished: 1/2 tasks; WordCountAggregation: 100.0 %; WordCountOutput: 0.0 %</w:t>
+      </w:r>
+      <w:r>
+        <w:br/>
+      </w:r>
+      <w:r>
+        <w:t>100.0 %; finished: 2/2 tasks; WordCountAggregation: 100.0 %; WordCountOutput: 100.0 %</w:t>
+      </w:r>
+      <w:r>
+        <w:br/>
+      </w:r>
+      <w:r>
+        <w:br/>
+      </w:r>
+      <w:r>
+        <w:t>Job completed.</w:t>
+      </w:r>
+      <w:r>
+        <w:br/>
+      </w:r>
+      <w:r>
+        <w:t>Start time: 2013-06-03 08:10:35.023</w:t>
+      </w:r>
+      <w:r>
+        <w:br/>
+        <w:t>End time:   2013-06-03 08:10:38</w:t>
+      </w:r>
+      <w:r>
+        <w:t>.695</w:t>
+      </w:r>
+      <w:r>
+        <w:br/>
+        <w:t>Duration:   00:00:03.6723330 (3</w:t>
+      </w:r>
+      <w:r>
+        <w:t>.672333s)</w:t>
+      </w:r>
+    </w:p>
+    <w:p>
+      <w:pPr>
+        <w:rPr>
+          <w:lang w:val="en-US"/>
+        </w:rPr>
+      </w:pPr>
+      <w:r>
+        <w:rPr>
+          <w:lang w:val="en-US"/>
+        </w:rPr>
+        <w:t xml:space="preserve">Note that this job had two stages despite there being only one block in the input, which is because the </w:t>
+      </w:r>
+      <w:r>
+        <w:rPr>
+          <w:rStyle w:val="Code"/>
+        </w:rPr>
+        <w:t>SpillSort</w:t>
+      </w:r>
+      <w:r>
+        <w:rPr>
+          <w:lang w:val="en-US"/>
+        </w:rPr>
+        <w:t xml:space="preserve"> operation cannot be rolled into one stage. With more input blocks, the </w:t>
+      </w:r>
+      <w:r>
+        <w:rPr>
+          <w:rStyle w:val="Code"/>
+        </w:rPr>
+        <w:t>JobBuilder</w:t>
+      </w:r>
+      <w:r>
+        <w:rPr>
+          <w:lang w:val="en-US"/>
+        </w:rPr>
+        <w:t xml:space="preserve"> would create a three-stage job in this example.</w:t>
+      </w:r>
+    </w:p>
+    <w:p>
+      <w:pPr>
+        <w:rPr>
+          <w:lang w:val="en-US"/>
+        </w:rPr>
+      </w:pPr>
+      <w:r>
+        <w:rPr>
+          <w:lang w:val="en-US"/>
+        </w:rPr>
+        <w:t>If you view the output, you can see that it did indeed ignore case and is sorted by frequency (and the patterns we specified were ignored):</w:t>
       </w:r>
     </w:p>
     <w:p>
@@ -9473,159 +11026,6 @@
         <w:t>&gt; ./</w:t>
       </w:r>
       <w:r>
-        <w:t>JetShell.ps1</w:t>
-      </w:r>
-      <w:r>
-        <w:t xml:space="preserve"> job </w:t>
-      </w:r>
-      <w:r>
-        <w:t>~/JumboSample/bin/Debug/netcoreapp3.0/JumboSample.dll</w:t>
-      </w:r>
-      <w:r>
-        <w:t xml:space="preserve"> advancedwordcount /mobydick.txt /sampleoutput -ignorepatternsfile /ignore.txt -caseinsensitive -overwriteoutput</w:t>
-      </w:r>
-      <w:r>
-        <w:br/>
-      </w:r>
-      <w:r>
-        <w:t>237 [1] INFO Ookii.Jumbo.Jet.Jobs.JobRunnerInfo (null) - Created job runner for job AdvancedWordCount, InputPath = /mobydick.txt, OutputPath = /sampleoutput, CaseInsensitive = True, IgnorePatternsFile = /ignore.txt, OverwriteOutput = True</w:t>
-      </w:r>
-      <w:r>
-        <w:br/>
-      </w:r>
-      <w:r>
-        <w:t>430 [1] INFO Ookii.Jumbo.Jet.JetClient (null) - Saving job configuration to DFS file /JumboJet/job_{c44c00b5-5168-49ea-beb7-b8b68eb8374e}/job.xml.</w:t>
-      </w:r>
-      <w:r>
-        <w:br/>
-      </w:r>
-      <w:r>
-        <w:t xml:space="preserve">665 [1] INFO Ookii.Jumbo.Jet.JetClient (null) - Uploading local file </w:t>
-      </w:r>
-      <w:r>
-        <w:t>/home/sgroot/JumboSample/bin/Debug/netcoreapp3.0/JumboSample.dll</w:t>
-      </w:r>
-      <w:r>
-        <w:t xml:space="preserve"> to DFS directory /JumboJet/job_{c44c00b5-5168-49ea-beb7-b8b68eb8374e}.</w:t>
-      </w:r>
-      <w:r>
-        <w:br/>
-      </w:r>
-      <w:r>
-        <w:t>713 [1] INFO Ookii.Jumbo.Jet.JetClient (null) - Uploading local file /tmp/Ookii.Jumbo.Jet.Generated.8feaf9721e2a462490336d9a7891163a.dll to DFS directory /JumboJet/job_{c44c00b5-5168-49ea-beb7-b8b68eb8374e}.</w:t>
-      </w:r>
-      <w:r>
-        <w:br/>
-      </w:r>
-      <w:r>
-        <w:t>782 [1] INFO Ookii.Jumbo.Jet.JetClient (null) - Running job c44c00b5-5168-49ea-beb7-b8b68eb8374e.</w:t>
-      </w:r>
-      <w:r>
-        <w:br/>
-      </w:r>
-      <w:r>
-        <w:t>0.0 %; finished: 0/2 tasks; WordCountAggregation: 0.0 %; WordCountOutput: 0.0 %</w:t>
-      </w:r>
-      <w:r>
-        <w:br/>
-      </w:r>
-      <w:r>
-        <w:t>50.0 %; finished: 1/2 tasks; WordCountAggregation: 100.0 %; WordCountOutput: 0.0 %</w:t>
-      </w:r>
-      <w:r>
-        <w:br/>
-      </w:r>
-      <w:r>
-        <w:t>100.0 %; finished: 2/2 tasks; WordCountAggregation: 100.0 %; WordCountOutput: 100.0 %</w:t>
-      </w:r>
-      <w:r>
-        <w:br/>
-      </w:r>
-      <w:r>
-        <w:br/>
-      </w:r>
-      <w:r>
-        <w:t>Job completed.</w:t>
-      </w:r>
-      <w:r>
-        <w:br/>
-      </w:r>
-      <w:r>
-        <w:t>Start time: 2013-06-03 08:10:35.023</w:t>
-      </w:r>
-      <w:r>
-        <w:br/>
-        <w:t>End time:   2013-06-03 08:10:38</w:t>
-      </w:r>
-      <w:r>
-        <w:t>.695</w:t>
-      </w:r>
-      <w:r>
-        <w:br/>
-        <w:t>Duration:   00:00:03.6723330 (3</w:t>
-      </w:r>
-      <w:r>
-        <w:t>.672333s)</w:t>
-      </w:r>
-    </w:p>
-    <w:p>
-      <w:pPr>
-        <w:rPr>
-          <w:lang w:val="en-US"/>
-        </w:rPr>
-      </w:pPr>
-      <w:r>
-        <w:rPr>
-          <w:lang w:val="en-US"/>
-        </w:rPr>
-        <w:t xml:space="preserve">Note that this job had two stages despite there being only one block in the input, which is because the </w:t>
-      </w:r>
-      <w:r>
-        <w:rPr>
-          <w:rStyle w:val="Code"/>
-        </w:rPr>
-        <w:t>SpillSort</w:t>
-      </w:r>
-      <w:r>
-        <w:rPr>
-          <w:lang w:val="en-US"/>
-        </w:rPr>
-        <w:t xml:space="preserve"> operation cannot be rolled into one stage. With more input blocks, the </w:t>
-      </w:r>
-      <w:r>
-        <w:rPr>
-          <w:rStyle w:val="Code"/>
-        </w:rPr>
-        <w:t>JobBuilder</w:t>
-      </w:r>
-      <w:r>
-        <w:rPr>
-          <w:lang w:val="en-US"/>
-        </w:rPr>
-        <w:t xml:space="preserve"> would create a three-stage job in this example.</w:t>
-      </w:r>
-    </w:p>
-    <w:p>
-      <w:pPr>
-        <w:rPr>
-          <w:lang w:val="en-US"/>
-        </w:rPr>
-      </w:pPr>
-      <w:r>
-        <w:rPr>
-          <w:lang w:val="en-US"/>
-        </w:rPr>
-        <w:t>If you view the output, you can see that it did indeed ignore case and is sorted by frequency (and the patterns we specified were ignored):</w:t>
-      </w:r>
-    </w:p>
-    <w:p>
-      <w:pPr>
-        <w:pStyle w:val="Sample"/>
-      </w:pPr>
-      <w:r>
-        <w:t>&gt; ./</w:t>
-      </w:r>
-      <w:r>
         <w:t>DfsShell.ps1</w:t>
       </w:r>
       <w:r>
@@ -9644,37 +11044,37 @@
         <w:br/>
       </w:r>
       <w:r>
+        <w:t>[of, 5870]</w:t>
+      </w:r>
+      <w:r>
+        <w:br/>
+      </w:r>
+      <w:r>
+        <w:t>[and, 5605]</w:t>
+      </w:r>
+      <w:r>
+        <w:br/>
+      </w:r>
+      <w:r>
+        <w:t>[a, 3979]</w:t>
+      </w:r>
+      <w:r>
+        <w:br/>
+      </w:r>
+      <w:r>
+        <w:t>[to, 3970]</w:t>
+      </w:r>
+      <w:r>
+        <w:br/>
+      </w:r>
+      <w:r>
+        <w:t>[In, 3536]</w:t>
+      </w:r>
+      <w:r>
+        <w:br/>
+      </w:r>
+      <w:r>
         <w:lastRenderedPageBreak/>
-        <w:t>[of, 5870]</w:t>
-      </w:r>
-      <w:r>
-        <w:br/>
-      </w:r>
-      <w:r>
-        <w:t>[and, 5605]</w:t>
-      </w:r>
-      <w:r>
-        <w:br/>
-      </w:r>
-      <w:r>
-        <w:t>[a, 3979]</w:t>
-      </w:r>
-      <w:r>
-        <w:br/>
-      </w:r>
-      <w:r>
-        <w:t>[to, 3970]</w:t>
-      </w:r>
-      <w:r>
-        <w:br/>
-      </w:r>
-      <w:r>
-        <w:t>[In, 3536]</w:t>
-      </w:r>
-      <w:r>
-        <w:br/>
-      </w:r>
-      <w:r>
         <w:t>[that, 2410]</w:t>
       </w:r>
       <w:r>
@@ -9751,7 +11151,21 @@
         <w:rPr>
           <w:lang w:val="en-US"/>
         </w:rPr>
-        <w:t>. Jumbo also comes with several more samples besides word count, including the well-known TeraSort benchmark, and Parallel FP Growth as an example of a very complex job with many stages performing non-trivial operations.</w:t>
+        <w:t xml:space="preserve">. Jumbo also comes with several more samples besides word count, including the well-known </w:t>
+      </w:r>
+      <w:proofErr w:type="spellStart"/>
+      <w:r>
+        <w:rPr>
+          <w:lang w:val="en-US"/>
+        </w:rPr>
+        <w:t>TeraSort</w:t>
+      </w:r>
+      <w:proofErr w:type="spellEnd"/>
+      <w:r>
+        <w:rPr>
+          <w:lang w:val="en-US"/>
+        </w:rPr>
+        <w:t xml:space="preserve"> benchmark, and Parallel FP Growth as an example of a very complex job with many stages performing non-trivial operations.</w:t>
       </w:r>
       <w:r>
         <w:rPr>

</xml_diff>